<commit_message>
Added some more details to the current protocol
</commit_message>
<xml_diff>
--- a/cp2/kozak_fb-12_vysotskyi_fb-12_cp2/Протокол.docx
+++ b/cp2/kozak_fb-12_vysotskyi_fb-12_cp2/Протокол.docx
@@ -1,6 +1,6 @@
 
 <file path=word/document.xml><?xml version="1.0" encoding="utf-8"?>
-<w:document xmlns:wpc="http://schemas.microsoft.com/office/word/2010/wordprocessingCanvas" xmlns:cx="http://schemas.microsoft.com/office/drawing/2014/chartex" xmlns:cx1="http://schemas.microsoft.com/office/drawing/2015/9/8/chartex" xmlns:cx2="http://schemas.microsoft.com/office/drawing/2015/10/21/chartex" xmlns:cx3="http://schemas.microsoft.com/office/drawing/2016/5/9/chartex" xmlns:cx4="http://schemas.microsoft.com/office/drawing/2016/5/10/chartex" xmlns:cx5="http://schemas.microsoft.com/office/drawing/2016/5/11/chartex" xmlns:cx6="http://schemas.microsoft.com/office/drawing/2016/5/12/chartex" xmlns:cx7="http://schemas.microsoft.com/office/drawing/2016/5/13/chartex" xmlns:cx8="http://schemas.microsoft.com/office/drawing/2016/5/14/chartex" xmlns:mc="http://schemas.openxmlformats.org/markup-compatibility/2006" xmlns:aink="http://schemas.microsoft.com/office/drawing/2016/ink" xmlns:am3d="http://schemas.microsoft.com/office/drawing/2017/model3d" xmlns:o="urn:schemas-microsoft-com:office:office" xmlns:oel="http://schemas.microsoft.com/office/2019/extlst" xmlns:r="http://schemas.openxmlformats.org/officeDocument/2006/relationships" xmlns:m="http://schemas.openxmlformats.org/officeDocument/2006/math" xmlns:v="urn:schemas-microsoft-com:vml" xmlns:wp14="http://schemas.microsoft.com/office/word/2010/wordprocessingDrawing" xmlns:wp="http://schemas.openxmlformats.org/drawingml/2006/wordprocessingDrawing" xmlns:w10="urn:schemas-microsoft-com:office:word" xmlns:w="http://schemas.openxmlformats.org/wordprocessingml/2006/main" xmlns:w14="http://schemas.microsoft.com/office/word/2010/wordml" xmlns:w15="http://schemas.microsoft.com/office/word/2012/wordml" xmlns:w16cex="http://schemas.microsoft.com/office/word/2018/wordml/cex" xmlns:w16cid="http://schemas.microsoft.com/office/word/2016/wordml/cid" xmlns:w16="http://schemas.microsoft.com/office/word/2018/wordml" xmlns:w16sdtdh="http://schemas.microsoft.com/office/word/2020/wordml/sdtdatahash" xmlns:w16se="http://schemas.microsoft.com/office/word/2015/wordml/symex" xmlns:wpg="http://schemas.microsoft.com/office/word/2010/wordprocessingGroup" xmlns:wpi="http://schemas.microsoft.com/office/word/2010/wordprocessingInk" xmlns:wne="http://schemas.microsoft.com/office/word/2006/wordml" xmlns:wps="http://schemas.microsoft.com/office/word/2010/wordprocessingShape" mc:Ignorable="w14 w15 w16se w16cid w16 w16cex w16sdtdh wp14">
+<w:document xmlns:wpc="http://schemas.microsoft.com/office/word/2010/wordprocessingCanvas" xmlns:mc="http://schemas.openxmlformats.org/markup-compatibility/2006" xmlns:o="urn:schemas-microsoft-com:office:office" xmlns:r="http://schemas.openxmlformats.org/officeDocument/2006/relationships" xmlns:m="http://schemas.openxmlformats.org/officeDocument/2006/math" xmlns:v="urn:schemas-microsoft-com:vml" xmlns:wp14="http://schemas.microsoft.com/office/word/2010/wordprocessingDrawing" xmlns:wp="http://schemas.openxmlformats.org/drawingml/2006/wordprocessingDrawing" xmlns:w10="urn:schemas-microsoft-com:office:word" xmlns:w="http://schemas.openxmlformats.org/wordprocessingml/2006/main" xmlns:w14="http://schemas.microsoft.com/office/word/2010/wordml" xmlns:wpg="http://schemas.microsoft.com/office/word/2010/wordprocessingGroup" xmlns:wpi="http://schemas.microsoft.com/office/word/2010/wordprocessingInk" xmlns:wne="http://schemas.microsoft.com/office/word/2006/wordml" xmlns:wps="http://schemas.microsoft.com/office/word/2010/wordprocessingShape" mc:Ignorable="w14 wp14">
   <w:body>
     <w:p>
       <w:pPr>
@@ -39,7 +39,43 @@
           <w:szCs w:val="28"/>
           <w:lang w:val="uk-UA"/>
         </w:rPr>
-        <w:t>Засвоєння методів частотного криптоаналізу. Здобуття навичок роботи та аналізу потокових шифрів гамування адитивного типу на прикладі шифру Віженера.</w:t>
+        <w:t xml:space="preserve">Засвоєння методів частотного </w:t>
+      </w:r>
+      <w:proofErr w:type="spellStart"/>
+      <w:r>
+        <w:rPr>
+          <w:sz w:val="28"/>
+          <w:szCs w:val="28"/>
+          <w:lang w:val="uk-UA"/>
+        </w:rPr>
+        <w:t>криптоаналізу</w:t>
+      </w:r>
+      <w:proofErr w:type="spellEnd"/>
+      <w:r>
+        <w:rPr>
+          <w:sz w:val="28"/>
+          <w:szCs w:val="28"/>
+          <w:lang w:val="uk-UA"/>
+        </w:rPr>
+        <w:t xml:space="preserve">. Здобуття навичок роботи та аналізу потокових шифрів гамування адитивного типу на прикладі шифру </w:t>
+      </w:r>
+      <w:proofErr w:type="spellStart"/>
+      <w:r>
+        <w:rPr>
+          <w:sz w:val="28"/>
+          <w:szCs w:val="28"/>
+          <w:lang w:val="uk-UA"/>
+        </w:rPr>
+        <w:t>Віженера</w:t>
+      </w:r>
+      <w:proofErr w:type="spellEnd"/>
+      <w:r>
+        <w:rPr>
+          <w:sz w:val="28"/>
+          <w:szCs w:val="28"/>
+          <w:lang w:val="uk-UA"/>
+        </w:rPr>
+        <w:t>.</w:t>
       </w:r>
     </w:p>
     <w:p>
@@ -86,7 +122,21 @@
           <w:lang w:val="uk-UA"/>
         </w:rPr>
         <w:br/>
-        <w:t xml:space="preserve">1. Самостійно підібрати текст для шифрування (2-3 кб) та ключі довжини </w:t>
+        <w:t xml:space="preserve">1. Самостійно підібрати текст для шифрування (2-3 </w:t>
+      </w:r>
+      <w:proofErr w:type="spellStart"/>
+      <w:r>
+        <w:rPr>
+          <w:lang w:val="uk-UA"/>
+        </w:rPr>
+        <w:t>кб</w:t>
+      </w:r>
+      <w:proofErr w:type="spellEnd"/>
+      <w:r>
+        <w:rPr>
+          <w:lang w:val="uk-UA"/>
+        </w:rPr>
+        <w:t xml:space="preserve">) та ключі довжини </w:t>
       </w:r>
       <w:r>
         <w:rPr>
@@ -100,21 +150,63 @@
         <w:rPr>
           <w:lang w:val="uk-UA"/>
         </w:rPr>
-        <w:t xml:space="preserve">= 2, 3, 4, 5, а також довжини 10-20 знаків. Зашифрувати обраний відкритий текст шифром Віженера з цими ключами. </w:t>
+        <w:t xml:space="preserve">= 2, 3, 4, 5, а також довжини 10-20 знаків. Зашифрувати обраний відкритий текст шифром </w:t>
+      </w:r>
+      <w:proofErr w:type="spellStart"/>
+      <w:r>
+        <w:rPr>
+          <w:lang w:val="uk-UA"/>
+        </w:rPr>
+        <w:t>Віженера</w:t>
+      </w:r>
+      <w:proofErr w:type="spellEnd"/>
+      <w:r>
+        <w:rPr>
+          <w:lang w:val="uk-UA"/>
+        </w:rPr>
+        <w:t xml:space="preserve"> з цими ключами. </w:t>
       </w:r>
       <w:r>
         <w:rPr>
           <w:lang w:val="uk-UA"/>
         </w:rPr>
         <w:br/>
-        <w:t xml:space="preserve">2. Підрахувати індекси відповідності для відкритого тексту та всіх одержаних шифртекстів і порівняти їх значення. </w:t>
+        <w:t xml:space="preserve">2. Підрахувати індекси відповідності для відкритого тексту та всіх одержаних </w:t>
+      </w:r>
+      <w:proofErr w:type="spellStart"/>
+      <w:r>
+        <w:rPr>
+          <w:lang w:val="uk-UA"/>
+        </w:rPr>
+        <w:t>шифртекстів</w:t>
+      </w:r>
+      <w:proofErr w:type="spellEnd"/>
+      <w:r>
+        <w:rPr>
+          <w:lang w:val="uk-UA"/>
+        </w:rPr>
+        <w:t xml:space="preserve"> і порівняти їх значення. </w:t>
       </w:r>
       <w:r>
         <w:rPr>
           <w:lang w:val="uk-UA"/>
         </w:rPr>
         <w:br/>
-        <w:t>3. Використовуючи наведені теоретичні відомості, розшифрувати наданий шифртекст (згідно свого номеру варіанта).</w:t>
+        <w:t xml:space="preserve">3. Використовуючи наведені теоретичні відомості, розшифрувати наданий </w:t>
+      </w:r>
+      <w:proofErr w:type="spellStart"/>
+      <w:r>
+        <w:rPr>
+          <w:lang w:val="uk-UA"/>
+        </w:rPr>
+        <w:t>шифртекст</w:t>
+      </w:r>
+      <w:proofErr w:type="spellEnd"/>
+      <w:r>
+        <w:rPr>
+          <w:lang w:val="uk-UA"/>
+        </w:rPr>
+        <w:t xml:space="preserve"> (згідно свого номеру варіанта).</w:t>
       </w:r>
     </w:p>
     <w:p>
@@ -270,6 +362,7 @@
           <w:lang w:val="uk-UA"/>
         </w:rPr>
       </w:pPr>
+      <w:proofErr w:type="spellStart"/>
       <w:r>
         <w:rPr>
           <w:rFonts w:cs="Times New Roman"/>
@@ -277,8 +370,29 @@
           <w:szCs w:val="28"/>
           <w:lang w:val="uk-UA"/>
         </w:rPr>
-        <w:t>Індексти відповідності відкритого тексту та всіх шифртекстів</w:t>
+        <w:t>Індексти</w:t>
       </w:r>
+      <w:proofErr w:type="spellEnd"/>
+      <w:r>
+        <w:rPr>
+          <w:rFonts w:cs="Times New Roman"/>
+          <w:bCs/>
+          <w:szCs w:val="28"/>
+          <w:lang w:val="uk-UA"/>
+        </w:rPr>
+        <w:t xml:space="preserve"> відповідності відкритого тексту та всіх </w:t>
+      </w:r>
+      <w:proofErr w:type="spellStart"/>
+      <w:r>
+        <w:rPr>
+          <w:rFonts w:cs="Times New Roman"/>
+          <w:bCs/>
+          <w:szCs w:val="28"/>
+          <w:lang w:val="uk-UA"/>
+        </w:rPr>
+        <w:t>шифртекстів</w:t>
+      </w:r>
+      <w:proofErr w:type="spellEnd"/>
     </w:p>
     <w:tbl>
       <w:tblPr>
@@ -420,6 +534,7 @@
                 <w:lang w:val="uk-UA" w:eastAsia="uk-UA"/>
               </w:rPr>
             </w:pPr>
+            <w:proofErr w:type="spellStart"/>
             <w:r>
               <w:rPr>
                 <w:rFonts w:ascii="Segoe UI" w:eastAsia="Times New Roman" w:hAnsi="Segoe UI" w:cs="Segoe UI"/>
@@ -430,8 +545,9 @@
                 <w:szCs w:val="21"/>
                 <w:lang w:val="uk-UA" w:eastAsia="uk-UA"/>
               </w:rPr>
-              <w:t xml:space="preserve">I_r (індекс </w:t>
-            </w:r>
+              <w:t>I_r</w:t>
+            </w:r>
+            <w:proofErr w:type="spellEnd"/>
             <w:r>
               <w:rPr>
                 <w:rFonts w:ascii="Segoe UI" w:eastAsia="Times New Roman" w:hAnsi="Segoe UI" w:cs="Segoe UI"/>
@@ -442,7 +558,33 @@
                 <w:szCs w:val="21"/>
                 <w:lang w:val="uk-UA" w:eastAsia="uk-UA"/>
               </w:rPr>
-              <w:t>відповідн.</w:t>
+              <w:t xml:space="preserve"> (індекс </w:t>
+            </w:r>
+            <w:proofErr w:type="spellStart"/>
+            <w:r>
+              <w:rPr>
+                <w:rFonts w:ascii="Segoe UI" w:eastAsia="Times New Roman" w:hAnsi="Segoe UI" w:cs="Segoe UI"/>
+                <w:b/>
+                <w:bCs/>
+                <w:color w:val="D1D5DB"/>
+                <w:sz w:val="21"/>
+                <w:szCs w:val="21"/>
+                <w:lang w:val="uk-UA" w:eastAsia="uk-UA"/>
+              </w:rPr>
+              <w:t>відповідн</w:t>
+            </w:r>
+            <w:proofErr w:type="spellEnd"/>
+            <w:r>
+              <w:rPr>
+                <w:rFonts w:ascii="Segoe UI" w:eastAsia="Times New Roman" w:hAnsi="Segoe UI" w:cs="Segoe UI"/>
+                <w:b/>
+                <w:bCs/>
+                <w:color w:val="D1D5DB"/>
+                <w:sz w:val="21"/>
+                <w:szCs w:val="21"/>
+                <w:lang w:val="uk-UA" w:eastAsia="uk-UA"/>
+              </w:rPr>
+              <w:t>.</w:t>
             </w:r>
             <w:r>
               <w:rPr>
@@ -553,7 +695,7 @@
             <w:r>
               <w:rPr>
                 <w:rFonts w:ascii="Segoe UI" w:eastAsia="Times New Roman" w:hAnsi="Segoe UI" w:cs="Segoe UI"/>
-                <w:color w:val="D1D5DB"/>
+                <w:color w:val="4BACC6" w:themeColor="accent5"/>
                 <w:sz w:val="21"/>
                 <w:szCs w:val="21"/>
                 <w:lang w:val="uk-UA" w:eastAsia="uk-UA"/>
@@ -628,6 +770,7 @@
                 <w:lang w:val="uk-UA" w:eastAsia="uk-UA"/>
               </w:rPr>
             </w:pPr>
+            <w:proofErr w:type="spellStart"/>
             <w:r>
               <w:rPr>
                 <w:rFonts w:ascii="Segoe UI" w:eastAsia="Times New Roman" w:hAnsi="Segoe UI" w:cs="Segoe UI"/>
@@ -638,6 +781,7 @@
               </w:rPr>
               <w:t>ха</w:t>
             </w:r>
+            <w:proofErr w:type="spellEnd"/>
           </w:p>
         </w:tc>
         <w:tc>
@@ -742,6 +886,7 @@
                 <w:lang w:val="uk-UA" w:eastAsia="uk-UA"/>
               </w:rPr>
             </w:pPr>
+            <w:proofErr w:type="spellStart"/>
             <w:r>
               <w:rPr>
                 <w:rFonts w:ascii="Segoe UI" w:eastAsia="Times New Roman" w:hAnsi="Segoe UI" w:cs="Segoe UI"/>
@@ -752,6 +897,7 @@
               </w:rPr>
               <w:t>хм</w:t>
             </w:r>
+            <w:proofErr w:type="spellEnd"/>
           </w:p>
         </w:tc>
         <w:tc>
@@ -1084,6 +1230,7 @@
                 <w:lang w:val="uk-UA" w:eastAsia="uk-UA"/>
               </w:rPr>
             </w:pPr>
+            <w:proofErr w:type="spellStart"/>
             <w:r>
               <w:rPr>
                 <w:rFonts w:ascii="Segoe UI" w:eastAsia="Times New Roman" w:hAnsi="Segoe UI" w:cs="Segoe UI"/>
@@ -1094,6 +1241,7 @@
               </w:rPr>
               <w:t>ле</w:t>
             </w:r>
+            <w:proofErr w:type="spellEnd"/>
           </w:p>
         </w:tc>
         <w:tc>
@@ -1198,6 +1346,7 @@
                 <w:lang w:val="uk-UA" w:eastAsia="uk-UA"/>
               </w:rPr>
             </w:pPr>
+            <w:proofErr w:type="spellStart"/>
             <w:r>
               <w:rPr>
                 <w:rFonts w:ascii="Segoe UI" w:eastAsia="Times New Roman" w:hAnsi="Segoe UI" w:cs="Segoe UI"/>
@@ -1208,6 +1357,7 @@
               </w:rPr>
               <w:t>чур</w:t>
             </w:r>
+            <w:proofErr w:type="spellEnd"/>
           </w:p>
         </w:tc>
         <w:tc>
@@ -1312,6 +1462,7 @@
                 <w:lang w:val="uk-UA" w:eastAsia="uk-UA"/>
               </w:rPr>
             </w:pPr>
+            <w:proofErr w:type="spellStart"/>
             <w:r>
               <w:rPr>
                 <w:rFonts w:ascii="Segoe UI" w:eastAsia="Times New Roman" w:hAnsi="Segoe UI" w:cs="Segoe UI"/>
@@ -1322,6 +1473,7 @@
               </w:rPr>
               <w:t>хэй</w:t>
             </w:r>
+            <w:proofErr w:type="spellEnd"/>
           </w:p>
         </w:tc>
         <w:tc>
@@ -1540,6 +1692,7 @@
                 <w:lang w:val="uk-UA" w:eastAsia="uk-UA"/>
               </w:rPr>
             </w:pPr>
+            <w:proofErr w:type="spellStart"/>
             <w:r>
               <w:rPr>
                 <w:rFonts w:ascii="Segoe UI" w:eastAsia="Times New Roman" w:hAnsi="Segoe UI" w:cs="Segoe UI"/>
@@ -1550,6 +1703,7 @@
               </w:rPr>
               <w:t>мда</w:t>
             </w:r>
+            <w:proofErr w:type="spellEnd"/>
           </w:p>
         </w:tc>
         <w:tc>
@@ -1883,6 +2037,7 @@
                 <w:lang w:val="uk-UA" w:eastAsia="uk-UA"/>
               </w:rPr>
             </w:pPr>
+            <w:proofErr w:type="spellStart"/>
             <w:r>
               <w:rPr>
                 <w:rFonts w:ascii="Segoe UI" w:eastAsia="Times New Roman" w:hAnsi="Segoe UI" w:cs="Segoe UI"/>
@@ -1893,6 +2048,7 @@
               </w:rPr>
               <w:t>макс</w:t>
             </w:r>
+            <w:proofErr w:type="spellEnd"/>
           </w:p>
         </w:tc>
         <w:tc>
@@ -1997,6 +2153,7 @@
                 <w:lang w:val="uk-UA" w:eastAsia="uk-UA"/>
               </w:rPr>
             </w:pPr>
+            <w:proofErr w:type="spellStart"/>
             <w:r>
               <w:rPr>
                 <w:rFonts w:ascii="Segoe UI" w:eastAsia="Times New Roman" w:hAnsi="Segoe UI" w:cs="Segoe UI"/>
@@ -2007,6 +2164,7 @@
               </w:rPr>
               <w:t>клад</w:t>
             </w:r>
+            <w:proofErr w:type="spellEnd"/>
           </w:p>
         </w:tc>
         <w:tc>
@@ -2225,6 +2383,7 @@
                 <w:lang w:val="uk-UA" w:eastAsia="uk-UA"/>
               </w:rPr>
             </w:pPr>
+            <w:proofErr w:type="spellStart"/>
             <w:r>
               <w:rPr>
                 <w:rFonts w:ascii="Segoe UI" w:eastAsia="Times New Roman" w:hAnsi="Segoe UI" w:cs="Segoe UI"/>
@@ -2235,6 +2394,7 @@
               </w:rPr>
               <w:t>чего</w:t>
             </w:r>
+            <w:proofErr w:type="spellEnd"/>
           </w:p>
         </w:tc>
         <w:tc>
@@ -2339,6 +2499,7 @@
                 <w:lang w:val="uk-UA" w:eastAsia="uk-UA"/>
               </w:rPr>
             </w:pPr>
+            <w:proofErr w:type="spellStart"/>
             <w:r>
               <w:rPr>
                 <w:rFonts w:ascii="Segoe UI" w:eastAsia="Times New Roman" w:hAnsi="Segoe UI" w:cs="Segoe UI"/>
@@ -2349,6 +2510,7 @@
               </w:rPr>
               <w:t>зорко</w:t>
             </w:r>
+            <w:proofErr w:type="spellEnd"/>
           </w:p>
         </w:tc>
         <w:tc>
@@ -2453,6 +2615,7 @@
                 <w:lang w:val="uk-UA" w:eastAsia="uk-UA"/>
               </w:rPr>
             </w:pPr>
+            <w:proofErr w:type="spellStart"/>
             <w:r>
               <w:rPr>
                 <w:rFonts w:ascii="Segoe UI" w:eastAsia="Times New Roman" w:hAnsi="Segoe UI" w:cs="Segoe UI"/>
@@ -2463,6 +2626,7 @@
               </w:rPr>
               <w:t>абвгд</w:t>
             </w:r>
+            <w:proofErr w:type="spellEnd"/>
           </w:p>
         </w:tc>
         <w:tc>
@@ -2567,6 +2731,7 @@
                 <w:lang w:val="uk-UA" w:eastAsia="uk-UA"/>
               </w:rPr>
             </w:pPr>
+            <w:proofErr w:type="spellStart"/>
             <w:r>
               <w:rPr>
                 <w:rFonts w:ascii="Segoe UI" w:eastAsia="Times New Roman" w:hAnsi="Segoe UI" w:cs="Segoe UI"/>
@@ -2577,6 +2742,7 @@
               </w:rPr>
               <w:t>бвгде</w:t>
             </w:r>
+            <w:proofErr w:type="spellEnd"/>
           </w:p>
         </w:tc>
         <w:tc>
@@ -2681,6 +2847,7 @@
                 <w:lang w:val="uk-UA" w:eastAsia="uk-UA"/>
               </w:rPr>
             </w:pPr>
+            <w:proofErr w:type="spellStart"/>
             <w:r>
               <w:rPr>
                 <w:rFonts w:ascii="Segoe UI" w:eastAsia="Times New Roman" w:hAnsi="Segoe UI" w:cs="Segoe UI"/>
@@ -2691,6 +2858,7 @@
               </w:rPr>
               <w:t>смысл</w:t>
             </w:r>
+            <w:proofErr w:type="spellEnd"/>
           </w:p>
         </w:tc>
         <w:tc>
@@ -3023,6 +3191,7 @@
                 <w:lang w:val="uk-UA" w:eastAsia="uk-UA"/>
               </w:rPr>
             </w:pPr>
+            <w:proofErr w:type="spellStart"/>
             <w:r>
               <w:rPr>
                 <w:rFonts w:ascii="Segoe UI" w:eastAsia="Times New Roman" w:hAnsi="Segoe UI" w:cs="Segoe UI"/>
@@ -3033,6 +3202,7 @@
               </w:rPr>
               <w:t>бравл</w:t>
             </w:r>
+            <w:proofErr w:type="spellEnd"/>
           </w:p>
         </w:tc>
         <w:tc>
@@ -3137,6 +3307,7 @@
                 <w:lang w:val="uk-UA" w:eastAsia="uk-UA"/>
               </w:rPr>
             </w:pPr>
+            <w:proofErr w:type="spellStart"/>
             <w:r>
               <w:rPr>
                 <w:rFonts w:ascii="Segoe UI" w:eastAsia="Times New Roman" w:hAnsi="Segoe UI" w:cs="Segoe UI"/>
@@ -3147,6 +3318,7 @@
               </w:rPr>
               <w:t>летал</w:t>
             </w:r>
+            <w:proofErr w:type="spellEnd"/>
           </w:p>
         </w:tc>
         <w:tc>
@@ -3365,6 +3537,7 @@
                 <w:lang w:val="uk-UA" w:eastAsia="uk-UA"/>
               </w:rPr>
             </w:pPr>
+            <w:proofErr w:type="spellStart"/>
             <w:r>
               <w:rPr>
                 <w:rFonts w:ascii="Segoe UI" w:eastAsia="Times New Roman" w:hAnsi="Segoe UI" w:cs="Segoe UI"/>
@@ -3375,6 +3548,7 @@
               </w:rPr>
               <w:t>ненадо</w:t>
             </w:r>
+            <w:proofErr w:type="spellEnd"/>
           </w:p>
         </w:tc>
         <w:tc>
@@ -3479,6 +3653,7 @@
                 <w:lang w:val="uk-UA" w:eastAsia="uk-UA"/>
               </w:rPr>
             </w:pPr>
+            <w:proofErr w:type="spellStart"/>
             <w:r>
               <w:rPr>
                 <w:rFonts w:ascii="Segoe UI" w:eastAsia="Times New Roman" w:hAnsi="Segoe UI" w:cs="Segoe UI"/>
@@ -3489,6 +3664,7 @@
               </w:rPr>
               <w:t>почему</w:t>
             </w:r>
+            <w:proofErr w:type="spellEnd"/>
           </w:p>
         </w:tc>
         <w:tc>
@@ -3593,6 +3769,7 @@
                 <w:lang w:val="uk-UA" w:eastAsia="uk-UA"/>
               </w:rPr>
             </w:pPr>
+            <w:proofErr w:type="spellStart"/>
             <w:r>
               <w:rPr>
                 <w:rFonts w:ascii="Segoe UI" w:eastAsia="Times New Roman" w:hAnsi="Segoe UI" w:cs="Segoe UI"/>
@@ -3603,6 +3780,7 @@
               </w:rPr>
               <w:t>джекпот</w:t>
             </w:r>
+            <w:proofErr w:type="spellEnd"/>
           </w:p>
         </w:tc>
         <w:tc>
@@ -3707,6 +3885,7 @@
                 <w:lang w:val="uk-UA" w:eastAsia="uk-UA"/>
               </w:rPr>
             </w:pPr>
+            <w:proofErr w:type="spellStart"/>
             <w:r>
               <w:rPr>
                 <w:rFonts w:ascii="Segoe UI" w:eastAsia="Times New Roman" w:hAnsi="Segoe UI" w:cs="Segoe UI"/>
@@ -3717,6 +3896,7 @@
               </w:rPr>
               <w:t>человек</w:t>
             </w:r>
+            <w:proofErr w:type="spellEnd"/>
           </w:p>
         </w:tc>
         <w:tc>
@@ -3821,6 +4001,7 @@
                 <w:lang w:val="uk-UA" w:eastAsia="uk-UA"/>
               </w:rPr>
             </w:pPr>
+            <w:proofErr w:type="spellStart"/>
             <w:r>
               <w:rPr>
                 <w:rFonts w:ascii="Segoe UI" w:eastAsia="Times New Roman" w:hAnsi="Segoe UI" w:cs="Segoe UI"/>
@@ -3831,6 +4012,7 @@
               </w:rPr>
               <w:t>стэнфорд</w:t>
             </w:r>
+            <w:proofErr w:type="spellEnd"/>
           </w:p>
         </w:tc>
         <w:tc>
@@ -3935,6 +4117,7 @@
                 <w:lang w:val="uk-UA" w:eastAsia="uk-UA"/>
               </w:rPr>
             </w:pPr>
+            <w:proofErr w:type="spellStart"/>
             <w:r>
               <w:rPr>
                 <w:rFonts w:ascii="Segoe UI" w:eastAsia="Times New Roman" w:hAnsi="Segoe UI" w:cs="Segoe UI"/>
@@ -3945,6 +4128,7 @@
               </w:rPr>
               <w:t>младенец</w:t>
             </w:r>
+            <w:proofErr w:type="spellEnd"/>
           </w:p>
         </w:tc>
         <w:tc>
@@ -4049,6 +4233,7 @@
                 <w:lang w:val="uk-UA" w:eastAsia="uk-UA"/>
               </w:rPr>
             </w:pPr>
+            <w:proofErr w:type="spellStart"/>
             <w:r>
               <w:rPr>
                 <w:rFonts w:ascii="Segoe UI" w:eastAsia="Times New Roman" w:hAnsi="Segoe UI" w:cs="Segoe UI"/>
@@ -4059,6 +4244,7 @@
               </w:rPr>
               <w:t>викакозак</w:t>
             </w:r>
+            <w:proofErr w:type="spellEnd"/>
           </w:p>
         </w:tc>
         <w:tc>
@@ -4163,6 +4349,7 @@
                 <w:lang w:val="uk-UA" w:eastAsia="uk-UA"/>
               </w:rPr>
             </w:pPr>
+            <w:proofErr w:type="spellStart"/>
             <w:r>
               <w:rPr>
                 <w:rFonts w:ascii="Segoe UI" w:eastAsia="Times New Roman" w:hAnsi="Segoe UI" w:cs="Segoe UI"/>
@@ -4173,6 +4360,7 @@
               </w:rPr>
               <w:t>скажипаляниця</w:t>
             </w:r>
+            <w:proofErr w:type="spellEnd"/>
           </w:p>
         </w:tc>
         <w:tc>
@@ -4277,6 +4465,7 @@
                 <w:lang w:val="uk-UA" w:eastAsia="uk-UA"/>
               </w:rPr>
             </w:pPr>
+            <w:proofErr w:type="spellStart"/>
             <w:r>
               <w:rPr>
                 <w:rFonts w:ascii="Segoe UI" w:eastAsia="Times New Roman" w:hAnsi="Segoe UI" w:cs="Segoe UI"/>
@@ -4287,6 +4476,7 @@
               </w:rPr>
               <w:t>оченьдолгийключшифрования</w:t>
             </w:r>
+            <w:proofErr w:type="spellEnd"/>
           </w:p>
         </w:tc>
         <w:tc>
@@ -4331,11 +4521,18 @@
       <w:pPr>
         <w:rPr>
           <w:rFonts w:cs="Times New Roman"/>
-          <w:b/>
           <w:szCs w:val="28"/>
           <w:lang w:val="uk-UA"/>
         </w:rPr>
       </w:pPr>
+      <w:r>
+        <w:rPr>
+          <w:rFonts w:cs="Times New Roman"/>
+          <w:szCs w:val="28"/>
+          <w:lang w:val="uk-UA"/>
+        </w:rPr>
+        <w:t>Зазначимо, що індекс відповідності відкритого тексту є індексом відповідності для російської мови</w:t>
+      </w:r>
     </w:p>
     <w:p>
       <w:pPr>
@@ -4343,14 +4540,14 @@
         <w:rPr>
           <w:rFonts w:cs="Times New Roman"/>
           <w:szCs w:val="28"/>
-          <w:lang w:val="en-US"/>
         </w:rPr>
       </w:pPr>
       <w:r>
         <w:rPr>
           <w:rFonts w:cs="Times New Roman"/>
+          <w:noProof/>
           <w:szCs w:val="28"/>
-          <w:lang w:val="en-US"/>
+          <w:lang w:eastAsia="ru-RU"/>
         </w:rPr>
         <w:drawing>
           <wp:inline distT="0" distB="0" distL="0" distR="0" wp14:anchorId="3FC88748" wp14:editId="44F6A60F">
@@ -4368,7 +4565,7 @@
                     <pic:cNvPicPr/>
                   </pic:nvPicPr>
                   <pic:blipFill>
-                    <a:blip r:embed="rId7"/>
+                    <a:blip r:embed="rId8"/>
                     <a:stretch>
                       <a:fillRect/>
                     </a:stretch>
@@ -4395,7 +4592,6 @@
         <w:rPr>
           <w:rFonts w:cs="Times New Roman"/>
           <w:szCs w:val="28"/>
-          <w:lang w:val="en-US"/>
         </w:rPr>
       </w:pPr>
     </w:p>
@@ -4405,16 +4601,23 @@
         <w:rPr>
           <w:rFonts w:cs="Times New Roman"/>
           <w:szCs w:val="28"/>
-          <w:lang w:val="uk-UA"/>
         </w:rPr>
       </w:pPr>
+      <w:proofErr w:type="spellStart"/>
       <w:r>
         <w:rPr>
           <w:rFonts w:cs="Times New Roman"/>
           <w:szCs w:val="28"/>
         </w:rPr>
-        <w:lastRenderedPageBreak/>
-        <w:t xml:space="preserve">Таблиця </w:t>
+        <w:t>Таблиця</w:t>
+      </w:r>
+      <w:proofErr w:type="spellEnd"/>
+      <w:r>
+        <w:rPr>
+          <w:rFonts w:cs="Times New Roman"/>
+          <w:szCs w:val="28"/>
+        </w:rPr>
+        <w:t xml:space="preserve"> </w:t>
       </w:r>
       <w:r>
         <w:rPr>
@@ -4422,7 +4625,43 @@
           <w:szCs w:val="28"/>
           <w:lang w:val="uk-UA"/>
         </w:rPr>
-        <w:t>індексів відповідностей для кожного блоку</w:t>
+        <w:t>інд</w:t>
+      </w:r>
+      <w:r>
+        <w:rPr>
+          <w:rFonts w:cs="Times New Roman"/>
+          <w:szCs w:val="28"/>
+          <w:lang w:val="uk-UA"/>
+        </w:rPr>
+        <w:t xml:space="preserve">ексів </w:t>
+      </w:r>
+      <w:proofErr w:type="spellStart"/>
+      <w:proofErr w:type="gramStart"/>
+      <w:r>
+        <w:rPr>
+          <w:rFonts w:cs="Times New Roman"/>
+          <w:szCs w:val="28"/>
+          <w:lang w:val="uk-UA"/>
+        </w:rPr>
+        <w:t>в</w:t>
+      </w:r>
+      <w:proofErr w:type="gramEnd"/>
+      <w:r>
+        <w:rPr>
+          <w:rFonts w:cs="Times New Roman"/>
+          <w:szCs w:val="28"/>
+          <w:lang w:val="uk-UA"/>
+        </w:rPr>
+        <w:t>ідповідностей</w:t>
+      </w:r>
+      <w:proofErr w:type="spellEnd"/>
+      <w:r>
+        <w:rPr>
+          <w:rFonts w:cs="Times New Roman"/>
+          <w:szCs w:val="28"/>
+          <w:lang w:val="uk-UA"/>
+        </w:rPr>
+        <w:t xml:space="preserve"> для кожної довжини ключа</w:t>
       </w:r>
     </w:p>
     <w:tbl>
@@ -4523,6 +4762,7 @@
                 <w:lang w:val="uk-UA" w:eastAsia="uk-UA"/>
               </w:rPr>
             </w:pPr>
+            <w:proofErr w:type="spellStart"/>
             <w:r>
               <w:rPr>
                 <w:rFonts w:ascii="Segoe UI" w:eastAsia="Times New Roman" w:hAnsi="Segoe UI" w:cs="Segoe UI"/>
@@ -4535,6 +4775,7 @@
               </w:rPr>
               <w:t>IoC</w:t>
             </w:r>
+            <w:proofErr w:type="spellEnd"/>
           </w:p>
         </w:tc>
       </w:tr>
@@ -6510,8 +6751,9 @@
       <w:r>
         <w:rPr>
           <w:rFonts w:cs="Times New Roman"/>
+          <w:noProof/>
           <w:szCs w:val="28"/>
-          <w:lang w:val="en-US"/>
+          <w:lang w:eastAsia="ru-RU"/>
         </w:rPr>
         <w:drawing>
           <wp:inline distT="0" distB="0" distL="0" distR="0" wp14:anchorId="65EF045C" wp14:editId="1D8738E8">
@@ -6529,7 +6771,7 @@
                     <pic:cNvPicPr/>
                   </pic:nvPicPr>
                   <pic:blipFill>
-                    <a:blip r:embed="rId8"/>
+                    <a:blip r:embed="rId9"/>
                     <a:stretch>
                       <a:fillRect/>
                     </a:stretch>
@@ -6558,12 +6800,21 @@
           <w:lang w:val="uk-UA"/>
         </w:rPr>
       </w:pPr>
+      <w:proofErr w:type="spellStart"/>
       <w:r>
         <w:rPr>
           <w:rFonts w:cs="Times New Roman"/>
           <w:szCs w:val="28"/>
         </w:rPr>
-        <w:t xml:space="preserve">Значення </w:t>
+        <w:t>Значення</w:t>
+      </w:r>
+      <w:proofErr w:type="spellEnd"/>
+      <w:r>
+        <w:rPr>
+          <w:rFonts w:cs="Times New Roman"/>
+          <w:szCs w:val="28"/>
+        </w:rPr>
+        <w:t xml:space="preserve"> </w:t>
       </w:r>
       <w:r>
         <w:rPr>
@@ -6594,7 +6845,23 @@
           <w:szCs w:val="28"/>
           <w:lang w:val="uk-UA"/>
         </w:rPr>
-        <w:t xml:space="preserve">співпадає з теоретичним значенням </w:t>
+        <w:t xml:space="preserve">співпадає з </w:t>
+      </w:r>
+      <w:r>
+        <w:rPr>
+          <w:rFonts w:cs="Times New Roman"/>
+          <w:szCs w:val="28"/>
+          <w:lang w:val="uk-UA"/>
+        </w:rPr>
+        <w:t>отриманим</w:t>
+      </w:r>
+      <w:r>
+        <w:rPr>
+          <w:rFonts w:cs="Times New Roman"/>
+          <w:szCs w:val="28"/>
+          <w:lang w:val="uk-UA"/>
+        </w:rPr>
+        <w:t xml:space="preserve"> значенням </w:t>
       </w:r>
       <w:r>
         <w:rPr>
@@ -6604,6 +6871,16 @@
         </w:rPr>
         <w:t>I</w:t>
       </w:r>
+      <w:r>
+        <w:rPr>
+          <w:rFonts w:cs="Times New Roman"/>
+          <w:szCs w:val="28"/>
+          <w:lang w:val="uk-UA"/>
+        </w:rPr>
+        <w:t>,</w:t>
+      </w:r>
+      <w:bookmarkStart w:id="0" w:name="_GoBack"/>
+      <w:bookmarkEnd w:id="0"/>
       <w:r>
         <w:rPr>
           <w:rFonts w:cs="Times New Roman"/>
@@ -6677,6 +6954,7 @@
           <w:szCs w:val="28"/>
           <w:lang w:val="uk-UA"/>
         </w:rPr>
+        <w:lastRenderedPageBreak/>
         <w:t>Оцінки та в</w:t>
       </w:r>
       <w:r>
@@ -6709,7 +6987,7 @@
 </file>
 
 <file path=word/endnotes.xml><?xml version="1.0" encoding="utf-8"?>
-<w:endnotes xmlns:wpc="http://schemas.microsoft.com/office/word/2010/wordprocessingCanvas" xmlns:cx="http://schemas.microsoft.com/office/drawing/2014/chartex" xmlns:cx1="http://schemas.microsoft.com/office/drawing/2015/9/8/chartex" xmlns:cx2="http://schemas.microsoft.com/office/drawing/2015/10/21/chartex" xmlns:cx3="http://schemas.microsoft.com/office/drawing/2016/5/9/chartex" xmlns:cx4="http://schemas.microsoft.com/office/drawing/2016/5/10/chartex" xmlns:cx5="http://schemas.microsoft.com/office/drawing/2016/5/11/chartex" xmlns:cx6="http://schemas.microsoft.com/office/drawing/2016/5/12/chartex" xmlns:cx7="http://schemas.microsoft.com/office/drawing/2016/5/13/chartex" xmlns:cx8="http://schemas.microsoft.com/office/drawing/2016/5/14/chartex" xmlns:mc="http://schemas.openxmlformats.org/markup-compatibility/2006" xmlns:aink="http://schemas.microsoft.com/office/drawing/2016/ink" xmlns:am3d="http://schemas.microsoft.com/office/drawing/2017/model3d" xmlns:o="urn:schemas-microsoft-com:office:office" xmlns:oel="http://schemas.microsoft.com/office/2019/extlst" xmlns:r="http://schemas.openxmlformats.org/officeDocument/2006/relationships" xmlns:m="http://schemas.openxmlformats.org/officeDocument/2006/math" xmlns:v="urn:schemas-microsoft-com:vml" xmlns:wp14="http://schemas.microsoft.com/office/word/2010/wordprocessingDrawing" xmlns:wp="http://schemas.openxmlformats.org/drawingml/2006/wordprocessingDrawing" xmlns:w10="urn:schemas-microsoft-com:office:word" xmlns:w="http://schemas.openxmlformats.org/wordprocessingml/2006/main" xmlns:w14="http://schemas.microsoft.com/office/word/2010/wordml" xmlns:w15="http://schemas.microsoft.com/office/word/2012/wordml" xmlns:w16cex="http://schemas.microsoft.com/office/word/2018/wordml/cex" xmlns:w16cid="http://schemas.microsoft.com/office/word/2016/wordml/cid" xmlns:w16="http://schemas.microsoft.com/office/word/2018/wordml" xmlns:w16sdtdh="http://schemas.microsoft.com/office/word/2020/wordml/sdtdatahash" xmlns:w16se="http://schemas.microsoft.com/office/word/2015/wordml/symex" xmlns:wpg="http://schemas.microsoft.com/office/word/2010/wordprocessingGroup" xmlns:wpi="http://schemas.microsoft.com/office/word/2010/wordprocessingInk" xmlns:wne="http://schemas.microsoft.com/office/word/2006/wordml" xmlns:wps="http://schemas.microsoft.com/office/word/2010/wordprocessingShape" mc:Ignorable="w14 w15 w16se w16cid w16 w16cex w16sdtdh wp14">
+<w:endnotes xmlns:wpc="http://schemas.microsoft.com/office/word/2010/wordprocessingCanvas" xmlns:mc="http://schemas.openxmlformats.org/markup-compatibility/2006" xmlns:o="urn:schemas-microsoft-com:office:office" xmlns:r="http://schemas.openxmlformats.org/officeDocument/2006/relationships" xmlns:m="http://schemas.openxmlformats.org/officeDocument/2006/math" xmlns:v="urn:schemas-microsoft-com:vml" xmlns:wp14="http://schemas.microsoft.com/office/word/2010/wordprocessingDrawing" xmlns:wp="http://schemas.openxmlformats.org/drawingml/2006/wordprocessingDrawing" xmlns:w10="urn:schemas-microsoft-com:office:word" xmlns:w="http://schemas.openxmlformats.org/wordprocessingml/2006/main" xmlns:w14="http://schemas.microsoft.com/office/word/2010/wordml" xmlns:wpg="http://schemas.microsoft.com/office/word/2010/wordprocessingGroup" xmlns:wpi="http://schemas.microsoft.com/office/word/2010/wordprocessingInk" xmlns:wne="http://schemas.microsoft.com/office/word/2006/wordml" xmlns:wps="http://schemas.microsoft.com/office/word/2010/wordprocessingShape" mc:Ignorable="w14 wp14">
   <w:endnote w:type="separator" w:id="-1">
     <w:p>
       <w:pPr>
@@ -6734,7 +7012,7 @@
 </file>
 
 <file path=word/footnotes.xml><?xml version="1.0" encoding="utf-8"?>
-<w:footnotes xmlns:wpc="http://schemas.microsoft.com/office/word/2010/wordprocessingCanvas" xmlns:cx="http://schemas.microsoft.com/office/drawing/2014/chartex" xmlns:cx1="http://schemas.microsoft.com/office/drawing/2015/9/8/chartex" xmlns:cx2="http://schemas.microsoft.com/office/drawing/2015/10/21/chartex" xmlns:cx3="http://schemas.microsoft.com/office/drawing/2016/5/9/chartex" xmlns:cx4="http://schemas.microsoft.com/office/drawing/2016/5/10/chartex" xmlns:cx5="http://schemas.microsoft.com/office/drawing/2016/5/11/chartex" xmlns:cx6="http://schemas.microsoft.com/office/drawing/2016/5/12/chartex" xmlns:cx7="http://schemas.microsoft.com/office/drawing/2016/5/13/chartex" xmlns:cx8="http://schemas.microsoft.com/office/drawing/2016/5/14/chartex" xmlns:mc="http://schemas.openxmlformats.org/markup-compatibility/2006" xmlns:aink="http://schemas.microsoft.com/office/drawing/2016/ink" xmlns:am3d="http://schemas.microsoft.com/office/drawing/2017/model3d" xmlns:o="urn:schemas-microsoft-com:office:office" xmlns:oel="http://schemas.microsoft.com/office/2019/extlst" xmlns:r="http://schemas.openxmlformats.org/officeDocument/2006/relationships" xmlns:m="http://schemas.openxmlformats.org/officeDocument/2006/math" xmlns:v="urn:schemas-microsoft-com:vml" xmlns:wp14="http://schemas.microsoft.com/office/word/2010/wordprocessingDrawing" xmlns:wp="http://schemas.openxmlformats.org/drawingml/2006/wordprocessingDrawing" xmlns:w10="urn:schemas-microsoft-com:office:word" xmlns:w="http://schemas.openxmlformats.org/wordprocessingml/2006/main" xmlns:w14="http://schemas.microsoft.com/office/word/2010/wordml" xmlns:w15="http://schemas.microsoft.com/office/word/2012/wordml" xmlns:w16cex="http://schemas.microsoft.com/office/word/2018/wordml/cex" xmlns:w16cid="http://schemas.microsoft.com/office/word/2016/wordml/cid" xmlns:w16="http://schemas.microsoft.com/office/word/2018/wordml" xmlns:w16sdtdh="http://schemas.microsoft.com/office/word/2020/wordml/sdtdatahash" xmlns:w16se="http://schemas.microsoft.com/office/word/2015/wordml/symex" xmlns:wpg="http://schemas.microsoft.com/office/word/2010/wordprocessingGroup" xmlns:wpi="http://schemas.microsoft.com/office/word/2010/wordprocessingInk" xmlns:wne="http://schemas.microsoft.com/office/word/2006/wordml" xmlns:wps="http://schemas.microsoft.com/office/word/2010/wordprocessingShape" mc:Ignorable="w14 w15 w16se w16cid w16 w16cex w16sdtdh wp14">
+<w:footnotes xmlns:wpc="http://schemas.microsoft.com/office/word/2010/wordprocessingCanvas" xmlns:mc="http://schemas.openxmlformats.org/markup-compatibility/2006" xmlns:o="urn:schemas-microsoft-com:office:office" xmlns:r="http://schemas.openxmlformats.org/officeDocument/2006/relationships" xmlns:m="http://schemas.openxmlformats.org/officeDocument/2006/math" xmlns:v="urn:schemas-microsoft-com:vml" xmlns:wp14="http://schemas.microsoft.com/office/word/2010/wordprocessingDrawing" xmlns:wp="http://schemas.openxmlformats.org/drawingml/2006/wordprocessingDrawing" xmlns:w10="urn:schemas-microsoft-com:office:word" xmlns:w="http://schemas.openxmlformats.org/wordprocessingml/2006/main" xmlns:w14="http://schemas.microsoft.com/office/word/2010/wordml" xmlns:wpg="http://schemas.microsoft.com/office/word/2010/wordprocessingGroup" xmlns:wpi="http://schemas.microsoft.com/office/word/2010/wordprocessingInk" xmlns:wne="http://schemas.microsoft.com/office/word/2006/wordml" xmlns:wps="http://schemas.microsoft.com/office/word/2010/wordprocessingShape" mc:Ignorable="w14 wp14">
   <w:footnote w:type="separator" w:id="-1">
     <w:p>
       <w:pPr>
@@ -6759,8 +7037,8 @@
 </file>
 
 <file path=word/numbering.xml><?xml version="1.0" encoding="utf-8"?>
-<w:numbering xmlns:wpc="http://schemas.microsoft.com/office/word/2010/wordprocessingCanvas" xmlns:cx="http://schemas.microsoft.com/office/drawing/2014/chartex" xmlns:cx1="http://schemas.microsoft.com/office/drawing/2015/9/8/chartex" xmlns:cx2="http://schemas.microsoft.com/office/drawing/2015/10/21/chartex" xmlns:cx3="http://schemas.microsoft.com/office/drawing/2016/5/9/chartex" xmlns:cx4="http://schemas.microsoft.com/office/drawing/2016/5/10/chartex" xmlns:cx5="http://schemas.microsoft.com/office/drawing/2016/5/11/chartex" xmlns:cx6="http://schemas.microsoft.com/office/drawing/2016/5/12/chartex" xmlns:cx7="http://schemas.microsoft.com/office/drawing/2016/5/13/chartex" xmlns:cx8="http://schemas.microsoft.com/office/drawing/2016/5/14/chartex" xmlns:mc="http://schemas.openxmlformats.org/markup-compatibility/2006" xmlns:aink="http://schemas.microsoft.com/office/drawing/2016/ink" xmlns:am3d="http://schemas.microsoft.com/office/drawing/2017/model3d" xmlns:o="urn:schemas-microsoft-com:office:office" xmlns:oel="http://schemas.microsoft.com/office/2019/extlst" xmlns:r="http://schemas.openxmlformats.org/officeDocument/2006/relationships" xmlns:m="http://schemas.openxmlformats.org/officeDocument/2006/math" xmlns:v="urn:schemas-microsoft-com:vml" xmlns:wp14="http://schemas.microsoft.com/office/word/2010/wordprocessingDrawing" xmlns:wp="http://schemas.openxmlformats.org/drawingml/2006/wordprocessingDrawing" xmlns:w10="urn:schemas-microsoft-com:office:word" xmlns:w="http://schemas.openxmlformats.org/wordprocessingml/2006/main" xmlns:w14="http://schemas.microsoft.com/office/word/2010/wordml" xmlns:w15="http://schemas.microsoft.com/office/word/2012/wordml" xmlns:w16cex="http://schemas.microsoft.com/office/word/2018/wordml/cex" xmlns:w16cid="http://schemas.microsoft.com/office/word/2016/wordml/cid" xmlns:w16="http://schemas.microsoft.com/office/word/2018/wordml" xmlns:w16sdtdh="http://schemas.microsoft.com/office/word/2020/wordml/sdtdatahash" xmlns:w16se="http://schemas.microsoft.com/office/word/2015/wordml/symex" xmlns:wpg="http://schemas.microsoft.com/office/word/2010/wordprocessingGroup" xmlns:wpi="http://schemas.microsoft.com/office/word/2010/wordprocessingInk" xmlns:wne="http://schemas.microsoft.com/office/word/2006/wordml" xmlns:wps="http://schemas.microsoft.com/office/word/2010/wordprocessingShape" mc:Ignorable="w14 w15 w16se w16cid w16 w16cex w16sdtdh wp14">
-  <w:abstractNum w:abstractNumId="0" w15:restartNumberingAfterBreak="0">
+<w:numbering xmlns:wpc="http://schemas.microsoft.com/office/word/2010/wordprocessingCanvas" xmlns:mc="http://schemas.openxmlformats.org/markup-compatibility/2006" xmlns:o="urn:schemas-microsoft-com:office:office" xmlns:r="http://schemas.openxmlformats.org/officeDocument/2006/relationships" xmlns:m="http://schemas.openxmlformats.org/officeDocument/2006/math" xmlns:v="urn:schemas-microsoft-com:vml" xmlns:wp14="http://schemas.microsoft.com/office/word/2010/wordprocessingDrawing" xmlns:wp="http://schemas.openxmlformats.org/drawingml/2006/wordprocessingDrawing" xmlns:w10="urn:schemas-microsoft-com:office:word" xmlns:w="http://schemas.openxmlformats.org/wordprocessingml/2006/main" xmlns:w14="http://schemas.microsoft.com/office/word/2010/wordml" xmlns:wpg="http://schemas.microsoft.com/office/word/2010/wordprocessingGroup" xmlns:wpi="http://schemas.microsoft.com/office/word/2010/wordprocessingInk" xmlns:wne="http://schemas.microsoft.com/office/word/2006/wordml" xmlns:wps="http://schemas.microsoft.com/office/word/2010/wordprocessingShape" mc:Ignorable="w14 wp14">
+  <w:abstractNum w:abstractNumId="0">
     <w:nsid w:val="03D11B2A"/>
     <w:multiLevelType w:val="hybridMultilevel"/>
     <w:tmpl w:val="2DA8D5CE"/>
@@ -6848,7 +7126,7 @@
       </w:pPr>
     </w:lvl>
   </w:abstractNum>
-  <w:abstractNum w:abstractNumId="1" w15:restartNumberingAfterBreak="0">
+  <w:abstractNum w:abstractNumId="1">
     <w:nsid w:val="1230700C"/>
     <w:multiLevelType w:val="hybridMultilevel"/>
     <w:tmpl w:val="C6B25248"/>
@@ -6938,7 +7216,7 @@
       </w:pPr>
     </w:lvl>
   </w:abstractNum>
-  <w:abstractNum w:abstractNumId="2" w15:restartNumberingAfterBreak="0">
+  <w:abstractNum w:abstractNumId="2">
     <w:nsid w:val="212831B0"/>
     <w:multiLevelType w:val="hybridMultilevel"/>
     <w:tmpl w:val="16E490F4"/>
@@ -7026,7 +7304,7 @@
       </w:pPr>
     </w:lvl>
   </w:abstractNum>
-  <w:abstractNum w:abstractNumId="3" w15:restartNumberingAfterBreak="0">
+  <w:abstractNum w:abstractNumId="3">
     <w:nsid w:val="34B130AA"/>
     <w:multiLevelType w:val="hybridMultilevel"/>
     <w:tmpl w:val="59CA1DA2"/>
@@ -7115,7 +7393,7 @@
       </w:pPr>
     </w:lvl>
   </w:abstractNum>
-  <w:abstractNum w:abstractNumId="4" w15:restartNumberingAfterBreak="0">
+  <w:abstractNum w:abstractNumId="4">
     <w:nsid w:val="390C512B"/>
     <w:multiLevelType w:val="hybridMultilevel"/>
     <w:tmpl w:val="A44EEB4E"/>
@@ -7203,7 +7481,7 @@
       </w:pPr>
     </w:lvl>
   </w:abstractNum>
-  <w:abstractNum w:abstractNumId="5" w15:restartNumberingAfterBreak="0">
+  <w:abstractNum w:abstractNumId="5">
     <w:nsid w:val="4991045D"/>
     <w:multiLevelType w:val="hybridMultilevel"/>
     <w:tmpl w:val="85AA5DD2"/>
@@ -7292,29 +7570,29 @@
       </w:pPr>
     </w:lvl>
   </w:abstractNum>
-  <w:num w:numId="1" w16cid:durableId="2118870933">
+  <w:num w:numId="1">
     <w:abstractNumId w:val="5"/>
   </w:num>
-  <w:num w:numId="2" w16cid:durableId="663558343">
+  <w:num w:numId="2">
     <w:abstractNumId w:val="3"/>
   </w:num>
-  <w:num w:numId="3" w16cid:durableId="1774592841">
+  <w:num w:numId="3">
     <w:abstractNumId w:val="1"/>
   </w:num>
-  <w:num w:numId="4" w16cid:durableId="597524326">
+  <w:num w:numId="4">
     <w:abstractNumId w:val="2"/>
   </w:num>
-  <w:num w:numId="5" w16cid:durableId="1283420425">
+  <w:num w:numId="5">
     <w:abstractNumId w:val="0"/>
   </w:num>
-  <w:num w:numId="6" w16cid:durableId="2120950658">
+  <w:num w:numId="6">
     <w:abstractNumId w:val="4"/>
   </w:num>
 </w:numbering>
 </file>
 
 <file path=word/styles.xml><?xml version="1.0" encoding="utf-8"?>
-<w:styles xmlns:mc="http://schemas.openxmlformats.org/markup-compatibility/2006" xmlns:r="http://schemas.openxmlformats.org/officeDocument/2006/relationships" xmlns:w="http://schemas.openxmlformats.org/wordprocessingml/2006/main" xmlns:w14="http://schemas.microsoft.com/office/word/2010/wordml" xmlns:w15="http://schemas.microsoft.com/office/word/2012/wordml" xmlns:w16cex="http://schemas.microsoft.com/office/word/2018/wordml/cex" xmlns:w16cid="http://schemas.microsoft.com/office/word/2016/wordml/cid" xmlns:w16="http://schemas.microsoft.com/office/word/2018/wordml" xmlns:w16sdtdh="http://schemas.microsoft.com/office/word/2020/wordml/sdtdatahash" xmlns:w16se="http://schemas.microsoft.com/office/word/2015/wordml/symex" mc:Ignorable="w14 w15 w16se w16cid w16 w16cex w16sdtdh">
+<w:styles xmlns:mc="http://schemas.openxmlformats.org/markup-compatibility/2006" xmlns:r="http://schemas.openxmlformats.org/officeDocument/2006/relationships" xmlns:w="http://schemas.openxmlformats.org/wordprocessingml/2006/main" xmlns:w14="http://schemas.microsoft.com/office/word/2010/wordml" mc:Ignorable="w14">
   <w:docDefaults>
     <w:rPrDefault>
       <w:rPr>
@@ -7330,383 +7608,144 @@
       </w:pPr>
     </w:pPrDefault>
   </w:docDefaults>
-  <w:latentStyles w:defLockedState="0" w:defUIPriority="99" w:defSemiHidden="0" w:defUnhideWhenUsed="0" w:defQFormat="0" w:count="376">
-    <w:lsdException w:name="Normal" w:uiPriority="0" w:qFormat="1"/>
-    <w:lsdException w:name="heading 1" w:uiPriority="9" w:qFormat="1"/>
-    <w:lsdException w:name="heading 2" w:semiHidden="1" w:uiPriority="9" w:unhideWhenUsed="1" w:qFormat="1"/>
-    <w:lsdException w:name="heading 3" w:semiHidden="1" w:uiPriority="9" w:unhideWhenUsed="1" w:qFormat="1"/>
-    <w:lsdException w:name="heading 4" w:semiHidden="1" w:uiPriority="9" w:unhideWhenUsed="1" w:qFormat="1"/>
-    <w:lsdException w:name="heading 5" w:semiHidden="1" w:uiPriority="9" w:unhideWhenUsed="1" w:qFormat="1"/>
-    <w:lsdException w:name="heading 6" w:semiHidden="1" w:uiPriority="9" w:unhideWhenUsed="1" w:qFormat="1"/>
-    <w:lsdException w:name="heading 7" w:semiHidden="1" w:uiPriority="9" w:unhideWhenUsed="1" w:qFormat="1"/>
-    <w:lsdException w:name="heading 8" w:semiHidden="1" w:uiPriority="9" w:unhideWhenUsed="1" w:qFormat="1"/>
-    <w:lsdException w:name="heading 9" w:semiHidden="1" w:uiPriority="9" w:unhideWhenUsed="1" w:qFormat="1"/>
-    <w:lsdException w:name="index 1" w:semiHidden="1" w:unhideWhenUsed="1"/>
-    <w:lsdException w:name="index 2" w:semiHidden="1" w:unhideWhenUsed="1"/>
-    <w:lsdException w:name="index 3" w:semiHidden="1" w:unhideWhenUsed="1"/>
-    <w:lsdException w:name="index 4" w:semiHidden="1" w:unhideWhenUsed="1"/>
-    <w:lsdException w:name="index 5" w:semiHidden="1" w:unhideWhenUsed="1"/>
-    <w:lsdException w:name="index 6" w:semiHidden="1" w:unhideWhenUsed="1"/>
-    <w:lsdException w:name="index 7" w:semiHidden="1" w:unhideWhenUsed="1"/>
-    <w:lsdException w:name="index 8" w:semiHidden="1" w:unhideWhenUsed="1"/>
-    <w:lsdException w:name="index 9" w:semiHidden="1" w:unhideWhenUsed="1"/>
-    <w:lsdException w:name="toc 1" w:semiHidden="1" w:uiPriority="39" w:unhideWhenUsed="1"/>
-    <w:lsdException w:name="toc 2" w:semiHidden="1" w:uiPriority="39" w:unhideWhenUsed="1"/>
-    <w:lsdException w:name="toc 3" w:semiHidden="1" w:uiPriority="39" w:unhideWhenUsed="1"/>
-    <w:lsdException w:name="toc 4" w:semiHidden="1" w:uiPriority="39" w:unhideWhenUsed="1"/>
-    <w:lsdException w:name="toc 5" w:semiHidden="1" w:uiPriority="39" w:unhideWhenUsed="1"/>
-    <w:lsdException w:name="toc 6" w:semiHidden="1" w:uiPriority="39" w:unhideWhenUsed="1"/>
-    <w:lsdException w:name="toc 7" w:semiHidden="1" w:uiPriority="39" w:unhideWhenUsed="1"/>
-    <w:lsdException w:name="toc 8" w:semiHidden="1" w:uiPriority="39" w:unhideWhenUsed="1"/>
-    <w:lsdException w:name="toc 9" w:semiHidden="1" w:uiPriority="39" w:unhideWhenUsed="1"/>
-    <w:lsdException w:name="Normal Indent" w:semiHidden="1" w:unhideWhenUsed="1"/>
-    <w:lsdException w:name="footnote text" w:semiHidden="1" w:unhideWhenUsed="1"/>
-    <w:lsdException w:name="annotation text" w:semiHidden="1" w:unhideWhenUsed="1"/>
-    <w:lsdException w:name="header" w:semiHidden="1" w:unhideWhenUsed="1"/>
-    <w:lsdException w:name="footer" w:semiHidden="1" w:unhideWhenUsed="1"/>
-    <w:lsdException w:name="index heading" w:semiHidden="1" w:unhideWhenUsed="1"/>
-    <w:lsdException w:name="caption" w:semiHidden="1" w:uiPriority="35" w:unhideWhenUsed="1" w:qFormat="1"/>
-    <w:lsdException w:name="table of figures" w:semiHidden="1" w:unhideWhenUsed="1"/>
-    <w:lsdException w:name="envelope address" w:semiHidden="1" w:unhideWhenUsed="1"/>
-    <w:lsdException w:name="envelope return" w:semiHidden="1" w:unhideWhenUsed="1"/>
-    <w:lsdException w:name="footnote reference" w:semiHidden="1" w:unhideWhenUsed="1"/>
-    <w:lsdException w:name="annotation reference" w:semiHidden="1" w:unhideWhenUsed="1"/>
-    <w:lsdException w:name="line number" w:semiHidden="1" w:unhideWhenUsed="1"/>
-    <w:lsdException w:name="page number" w:semiHidden="1" w:unhideWhenUsed="1"/>
-    <w:lsdException w:name="endnote reference" w:semiHidden="1" w:unhideWhenUsed="1"/>
-    <w:lsdException w:name="endnote text" w:semiHidden="1" w:unhideWhenUsed="1"/>
-    <w:lsdException w:name="table of authorities" w:semiHidden="1" w:unhideWhenUsed="1"/>
-    <w:lsdException w:name="macro" w:semiHidden="1" w:unhideWhenUsed="1"/>
-    <w:lsdException w:name="toa heading" w:semiHidden="1" w:unhideWhenUsed="1"/>
-    <w:lsdException w:name="List" w:semiHidden="1" w:unhideWhenUsed="1"/>
-    <w:lsdException w:name="List Bullet" w:semiHidden="1" w:unhideWhenUsed="1"/>
-    <w:lsdException w:name="List Number" w:semiHidden="1" w:unhideWhenUsed="1"/>
-    <w:lsdException w:name="List 2" w:semiHidden="1" w:unhideWhenUsed="1"/>
-    <w:lsdException w:name="List 3" w:semiHidden="1" w:unhideWhenUsed="1"/>
-    <w:lsdException w:name="List 4" w:semiHidden="1" w:unhideWhenUsed="1"/>
-    <w:lsdException w:name="List 5" w:semiHidden="1" w:unhideWhenUsed="1"/>
-    <w:lsdException w:name="List Bullet 2" w:semiHidden="1" w:unhideWhenUsed="1"/>
-    <w:lsdException w:name="List Bullet 3" w:semiHidden="1" w:unhideWhenUsed="1"/>
-    <w:lsdException w:name="List Bullet 4" w:semiHidden="1" w:unhideWhenUsed="1"/>
-    <w:lsdException w:name="List Bullet 5" w:semiHidden="1" w:unhideWhenUsed="1"/>
-    <w:lsdException w:name="List Number 2" w:semiHidden="1" w:unhideWhenUsed="1"/>
-    <w:lsdException w:name="List Number 3" w:semiHidden="1" w:unhideWhenUsed="1"/>
-    <w:lsdException w:name="List Number 4" w:semiHidden="1" w:unhideWhenUsed="1"/>
-    <w:lsdException w:name="List Number 5" w:semiHidden="1" w:unhideWhenUsed="1"/>
-    <w:lsdException w:name="Title" w:uiPriority="10" w:qFormat="1"/>
-    <w:lsdException w:name="Closing" w:semiHidden="1" w:unhideWhenUsed="1"/>
-    <w:lsdException w:name="Signature" w:semiHidden="1" w:unhideWhenUsed="1"/>
-    <w:lsdException w:name="Default Paragraph Font" w:semiHidden="1" w:uiPriority="1" w:unhideWhenUsed="1"/>
-    <w:lsdException w:name="Body Text" w:semiHidden="1" w:unhideWhenUsed="1"/>
-    <w:lsdException w:name="Body Text Indent" w:semiHidden="1" w:unhideWhenUsed="1"/>
-    <w:lsdException w:name="List Continue" w:semiHidden="1" w:unhideWhenUsed="1"/>
-    <w:lsdException w:name="List Continue 2" w:semiHidden="1" w:unhideWhenUsed="1"/>
-    <w:lsdException w:name="List Continue 3" w:semiHidden="1" w:unhideWhenUsed="1"/>
-    <w:lsdException w:name="List Continue 4" w:semiHidden="1" w:unhideWhenUsed="1"/>
-    <w:lsdException w:name="List Continue 5" w:semiHidden="1" w:unhideWhenUsed="1"/>
-    <w:lsdException w:name="Message Header" w:semiHidden="1" w:unhideWhenUsed="1"/>
-    <w:lsdException w:name="Subtitle" w:uiPriority="11" w:qFormat="1"/>
-    <w:lsdException w:name="Salutation" w:semiHidden="1" w:unhideWhenUsed="1"/>
-    <w:lsdException w:name="Date" w:semiHidden="1" w:unhideWhenUsed="1"/>
-    <w:lsdException w:name="Body Text First Indent" w:semiHidden="1" w:unhideWhenUsed="1"/>
-    <w:lsdException w:name="Body Text First Indent 2" w:semiHidden="1" w:unhideWhenUsed="1"/>
-    <w:lsdException w:name="Note Heading" w:semiHidden="1" w:unhideWhenUsed="1"/>
-    <w:lsdException w:name="Body Text 2" w:semiHidden="1" w:unhideWhenUsed="1"/>
-    <w:lsdException w:name="Body Text 3" w:semiHidden="1" w:unhideWhenUsed="1"/>
-    <w:lsdException w:name="Body Text Indent 2" w:semiHidden="1" w:unhideWhenUsed="1"/>
-    <w:lsdException w:name="Body Text Indent 3" w:semiHidden="1" w:unhideWhenUsed="1"/>
-    <w:lsdException w:name="Block Text" w:semiHidden="1" w:unhideWhenUsed="1"/>
-    <w:lsdException w:name="Hyperlink" w:semiHidden="1" w:unhideWhenUsed="1"/>
-    <w:lsdException w:name="FollowedHyperlink" w:semiHidden="1" w:unhideWhenUsed="1"/>
-    <w:lsdException w:name="Strong" w:uiPriority="22" w:qFormat="1"/>
-    <w:lsdException w:name="Emphasis" w:uiPriority="20" w:qFormat="1"/>
-    <w:lsdException w:name="Document Map" w:semiHidden="1" w:unhideWhenUsed="1"/>
-    <w:lsdException w:name="Plain Text" w:semiHidden="1" w:unhideWhenUsed="1"/>
-    <w:lsdException w:name="E-mail Signature" w:semiHidden="1" w:unhideWhenUsed="1"/>
-    <w:lsdException w:name="HTML Top of Form" w:semiHidden="1" w:unhideWhenUsed="1"/>
-    <w:lsdException w:name="HTML Bottom of Form" w:semiHidden="1" w:unhideWhenUsed="1"/>
-    <w:lsdException w:name="Normal (Web)" w:semiHidden="1" w:unhideWhenUsed="1"/>
-    <w:lsdException w:name="HTML Acronym" w:semiHidden="1" w:unhideWhenUsed="1"/>
-    <w:lsdException w:name="HTML Address" w:semiHidden="1" w:unhideWhenUsed="1"/>
-    <w:lsdException w:name="HTML Cite" w:semiHidden="1" w:unhideWhenUsed="1"/>
-    <w:lsdException w:name="HTML Code" w:semiHidden="1" w:unhideWhenUsed="1"/>
-    <w:lsdException w:name="HTML Definition" w:semiHidden="1" w:unhideWhenUsed="1"/>
-    <w:lsdException w:name="HTML Keyboard" w:semiHidden="1" w:unhideWhenUsed="1"/>
-    <w:lsdException w:name="HTML Preformatted" w:semiHidden="1" w:unhideWhenUsed="1"/>
-    <w:lsdException w:name="HTML Sample" w:semiHidden="1" w:unhideWhenUsed="1"/>
-    <w:lsdException w:name="HTML Typewriter" w:semiHidden="1" w:unhideWhenUsed="1"/>
-    <w:lsdException w:name="HTML Variable" w:semiHidden="1" w:unhideWhenUsed="1"/>
-    <w:lsdException w:name="Normal Table" w:semiHidden="1" w:unhideWhenUsed="1"/>
-    <w:lsdException w:name="annotation subject" w:semiHidden="1" w:unhideWhenUsed="1"/>
-    <w:lsdException w:name="No List" w:semiHidden="1" w:unhideWhenUsed="1"/>
-    <w:lsdException w:name="Outline List 1" w:semiHidden="1" w:unhideWhenUsed="1"/>
-    <w:lsdException w:name="Outline List 2" w:semiHidden="1" w:unhideWhenUsed="1"/>
-    <w:lsdException w:name="Outline List 3" w:semiHidden="1" w:unhideWhenUsed="1"/>
-    <w:lsdException w:name="Table Simple 1" w:semiHidden="1" w:unhideWhenUsed="1"/>
-    <w:lsdException w:name="Table Simple 2" w:semiHidden="1" w:unhideWhenUsed="1"/>
-    <w:lsdException w:name="Table Simple 3" w:semiHidden="1" w:unhideWhenUsed="1"/>
-    <w:lsdException w:name="Table Classic 1" w:semiHidden="1" w:unhideWhenUsed="1"/>
-    <w:lsdException w:name="Table Classic 2" w:semiHidden="1" w:unhideWhenUsed="1"/>
-    <w:lsdException w:name="Table Classic 3" w:semiHidden="1" w:unhideWhenUsed="1"/>
-    <w:lsdException w:name="Table Classic 4" w:semiHidden="1" w:unhideWhenUsed="1"/>
-    <w:lsdException w:name="Table Colorful 1" w:semiHidden="1" w:unhideWhenUsed="1"/>
-    <w:lsdException w:name="Table Colorful 2" w:semiHidden="1" w:unhideWhenUsed="1"/>
-    <w:lsdException w:name="Table Colorful 3" w:semiHidden="1" w:unhideWhenUsed="1"/>
-    <w:lsdException w:name="Table Columns 1" w:semiHidden="1" w:unhideWhenUsed="1"/>
-    <w:lsdException w:name="Table Columns 2" w:semiHidden="1" w:unhideWhenUsed="1"/>
-    <w:lsdException w:name="Table Columns 3" w:semiHidden="1" w:unhideWhenUsed="1"/>
-    <w:lsdException w:name="Table Columns 4" w:semiHidden="1" w:unhideWhenUsed="1"/>
-    <w:lsdException w:name="Table Columns 5" w:semiHidden="1" w:unhideWhenUsed="1"/>
-    <w:lsdException w:name="Table Grid 1" w:semiHidden="1" w:unhideWhenUsed="1"/>
-    <w:lsdException w:name="Table Grid 2" w:semiHidden="1" w:unhideWhenUsed="1"/>
-    <w:lsdException w:name="Table Grid 3" w:semiHidden="1" w:unhideWhenUsed="1"/>
-    <w:lsdException w:name="Table Grid 4" w:semiHidden="1" w:unhideWhenUsed="1"/>
-    <w:lsdException w:name="Table Grid 5" w:semiHidden="1" w:unhideWhenUsed="1"/>
-    <w:lsdException w:name="Table Grid 6" w:semiHidden="1" w:unhideWhenUsed="1"/>
-    <w:lsdException w:name="Table Grid 7" w:semiHidden="1" w:unhideWhenUsed="1"/>
-    <w:lsdException w:name="Table Grid 8" w:semiHidden="1" w:unhideWhenUsed="1"/>
-    <w:lsdException w:name="Table List 1" w:semiHidden="1" w:unhideWhenUsed="1"/>
-    <w:lsdException w:name="Table List 2" w:semiHidden="1" w:unhideWhenUsed="1"/>
-    <w:lsdException w:name="Table List 3" w:semiHidden="1" w:unhideWhenUsed="1"/>
-    <w:lsdException w:name="Table List 4" w:semiHidden="1" w:unhideWhenUsed="1"/>
-    <w:lsdException w:name="Table List 5" w:semiHidden="1" w:unhideWhenUsed="1"/>
-    <w:lsdException w:name="Table List 6" w:semiHidden="1" w:unhideWhenUsed="1"/>
-    <w:lsdException w:name="Table List 7" w:semiHidden="1" w:unhideWhenUsed="1"/>
-    <w:lsdException w:name="Table List 8" w:semiHidden="1" w:unhideWhenUsed="1"/>
-    <w:lsdException w:name="Table 3D effects 1" w:semiHidden="1" w:unhideWhenUsed="1"/>
-    <w:lsdException w:name="Table 3D effects 2" w:semiHidden="1" w:unhideWhenUsed="1"/>
-    <w:lsdException w:name="Table 3D effects 3" w:semiHidden="1" w:unhideWhenUsed="1"/>
-    <w:lsdException w:name="Table Contemporary" w:semiHidden="1" w:unhideWhenUsed="1"/>
-    <w:lsdException w:name="Table Elegant" w:semiHidden="1" w:unhideWhenUsed="1"/>
-    <w:lsdException w:name="Table Professional" w:semiHidden="1" w:unhideWhenUsed="1"/>
-    <w:lsdException w:name="Table Subtle 1" w:semiHidden="1" w:unhideWhenUsed="1"/>
-    <w:lsdException w:name="Table Subtle 2" w:semiHidden="1" w:unhideWhenUsed="1"/>
-    <w:lsdException w:name="Table Web 1" w:semiHidden="1" w:unhideWhenUsed="1"/>
-    <w:lsdException w:name="Table Web 2" w:semiHidden="1" w:unhideWhenUsed="1"/>
-    <w:lsdException w:name="Table Web 3" w:semiHidden="1" w:unhideWhenUsed="1"/>
-    <w:lsdException w:name="Balloon Text" w:semiHidden="1" w:unhideWhenUsed="1"/>
-    <w:lsdException w:name="Table Grid" w:uiPriority="59"/>
-    <w:lsdException w:name="Table Theme" w:semiHidden="1" w:unhideWhenUsed="1"/>
-    <w:lsdException w:name="Placeholder Text" w:semiHidden="1"/>
-    <w:lsdException w:name="No Spacing" w:uiPriority="1" w:qFormat="1"/>
-    <w:lsdException w:name="Light Shading" w:uiPriority="60"/>
-    <w:lsdException w:name="Light List" w:uiPriority="61"/>
-    <w:lsdException w:name="Light Grid" w:uiPriority="62"/>
-    <w:lsdException w:name="Medium Shading 1" w:uiPriority="63"/>
-    <w:lsdException w:name="Medium Shading 2" w:uiPriority="64"/>
-    <w:lsdException w:name="Medium List 1" w:uiPriority="65"/>
-    <w:lsdException w:name="Medium List 2" w:uiPriority="66"/>
-    <w:lsdException w:name="Medium Grid 1" w:uiPriority="67"/>
-    <w:lsdException w:name="Medium Grid 2" w:uiPriority="68"/>
-    <w:lsdException w:name="Medium Grid 3" w:uiPriority="69"/>
-    <w:lsdException w:name="Dark List" w:uiPriority="70"/>
-    <w:lsdException w:name="Colorful Shading" w:uiPriority="71"/>
-    <w:lsdException w:name="Colorful List" w:uiPriority="72"/>
-    <w:lsdException w:name="Colorful Grid" w:uiPriority="73"/>
-    <w:lsdException w:name="Light Shading Accent 1" w:uiPriority="60"/>
-    <w:lsdException w:name="Light List Accent 1" w:uiPriority="61"/>
-    <w:lsdException w:name="Light Grid Accent 1" w:uiPriority="62"/>
-    <w:lsdException w:name="Medium Shading 1 Accent 1" w:uiPriority="63"/>
-    <w:lsdException w:name="Medium Shading 2 Accent 1" w:uiPriority="64"/>
-    <w:lsdException w:name="Medium List 1 Accent 1" w:uiPriority="65"/>
-    <w:lsdException w:name="Revision" w:semiHidden="1"/>
-    <w:lsdException w:name="List Paragraph" w:uiPriority="34" w:qFormat="1"/>
-    <w:lsdException w:name="Quote" w:uiPriority="29" w:qFormat="1"/>
-    <w:lsdException w:name="Intense Quote" w:uiPriority="30" w:qFormat="1"/>
-    <w:lsdException w:name="Medium List 2 Accent 1" w:uiPriority="66"/>
-    <w:lsdException w:name="Medium Grid 1 Accent 1" w:uiPriority="67"/>
-    <w:lsdException w:name="Medium Grid 2 Accent 1" w:uiPriority="68"/>
-    <w:lsdException w:name="Medium Grid 3 Accent 1" w:uiPriority="69"/>
-    <w:lsdException w:name="Dark List Accent 1" w:uiPriority="70"/>
-    <w:lsdException w:name="Colorful Shading Accent 1" w:uiPriority="71"/>
-    <w:lsdException w:name="Colorful List Accent 1" w:uiPriority="72"/>
-    <w:lsdException w:name="Colorful Grid Accent 1" w:uiPriority="73"/>
-    <w:lsdException w:name="Light Shading Accent 2" w:uiPriority="60"/>
-    <w:lsdException w:name="Light List Accent 2" w:uiPriority="61"/>
-    <w:lsdException w:name="Light Grid Accent 2" w:uiPriority="62"/>
-    <w:lsdException w:name="Medium Shading 1 Accent 2" w:uiPriority="63"/>
-    <w:lsdException w:name="Medium Shading 2 Accent 2" w:uiPriority="64"/>
-    <w:lsdException w:name="Medium List 1 Accent 2" w:uiPriority="65"/>
-    <w:lsdException w:name="Medium List 2 Accent 2" w:uiPriority="66"/>
-    <w:lsdException w:name="Medium Grid 1 Accent 2" w:uiPriority="67"/>
-    <w:lsdException w:name="Medium Grid 2 Accent 2" w:uiPriority="68"/>
-    <w:lsdException w:name="Medium Grid 3 Accent 2" w:uiPriority="69"/>
-    <w:lsdException w:name="Dark List Accent 2" w:uiPriority="70"/>
-    <w:lsdException w:name="Colorful Shading Accent 2" w:uiPriority="71"/>
-    <w:lsdException w:name="Colorful List Accent 2" w:uiPriority="72"/>
-    <w:lsdException w:name="Colorful Grid Accent 2" w:uiPriority="73"/>
-    <w:lsdException w:name="Light Shading Accent 3" w:uiPriority="60"/>
-    <w:lsdException w:name="Light List Accent 3" w:uiPriority="61"/>
-    <w:lsdException w:name="Light Grid Accent 3" w:uiPriority="62"/>
-    <w:lsdException w:name="Medium Shading 1 Accent 3" w:uiPriority="63"/>
-    <w:lsdException w:name="Medium Shading 2 Accent 3" w:uiPriority="64"/>
-    <w:lsdException w:name="Medium List 1 Accent 3" w:uiPriority="65"/>
-    <w:lsdException w:name="Medium List 2 Accent 3" w:uiPriority="66"/>
-    <w:lsdException w:name="Medium Grid 1 Accent 3" w:uiPriority="67"/>
-    <w:lsdException w:name="Medium Grid 2 Accent 3" w:uiPriority="68"/>
-    <w:lsdException w:name="Medium Grid 3 Accent 3" w:uiPriority="69"/>
-    <w:lsdException w:name="Dark List Accent 3" w:uiPriority="70"/>
-    <w:lsdException w:name="Colorful Shading Accent 3" w:uiPriority="71"/>
-    <w:lsdException w:name="Colorful List Accent 3" w:uiPriority="72"/>
-    <w:lsdException w:name="Colorful Grid Accent 3" w:uiPriority="73"/>
-    <w:lsdException w:name="Light Shading Accent 4" w:uiPriority="60"/>
-    <w:lsdException w:name="Light List Accent 4" w:uiPriority="61"/>
-    <w:lsdException w:name="Light Grid Accent 4" w:uiPriority="62"/>
-    <w:lsdException w:name="Medium Shading 1 Accent 4" w:uiPriority="63"/>
-    <w:lsdException w:name="Medium Shading 2 Accent 4" w:uiPriority="64"/>
-    <w:lsdException w:name="Medium List 1 Accent 4" w:uiPriority="65"/>
-    <w:lsdException w:name="Medium List 2 Accent 4" w:uiPriority="66"/>
-    <w:lsdException w:name="Medium Grid 1 Accent 4" w:uiPriority="67"/>
-    <w:lsdException w:name="Medium Grid 2 Accent 4" w:uiPriority="68"/>
-    <w:lsdException w:name="Medium Grid 3 Accent 4" w:uiPriority="69"/>
-    <w:lsdException w:name="Dark List Accent 4" w:uiPriority="70"/>
-    <w:lsdException w:name="Colorful Shading Accent 4" w:uiPriority="71"/>
-    <w:lsdException w:name="Colorful List Accent 4" w:uiPriority="72"/>
-    <w:lsdException w:name="Colorful Grid Accent 4" w:uiPriority="73"/>
-    <w:lsdException w:name="Light Shading Accent 5" w:uiPriority="60"/>
-    <w:lsdException w:name="Light List Accent 5" w:uiPriority="61"/>
-    <w:lsdException w:name="Light Grid Accent 5" w:uiPriority="62"/>
-    <w:lsdException w:name="Medium Shading 1 Accent 5" w:uiPriority="63"/>
-    <w:lsdException w:name="Medium Shading 2 Accent 5" w:uiPriority="64"/>
-    <w:lsdException w:name="Medium List 1 Accent 5" w:uiPriority="65"/>
-    <w:lsdException w:name="Medium List 2 Accent 5" w:uiPriority="66"/>
-    <w:lsdException w:name="Medium Grid 1 Accent 5" w:uiPriority="67"/>
-    <w:lsdException w:name="Medium Grid 2 Accent 5" w:uiPriority="68"/>
-    <w:lsdException w:name="Medium Grid 3 Accent 5" w:uiPriority="69"/>
-    <w:lsdException w:name="Dark List Accent 5" w:uiPriority="70"/>
-    <w:lsdException w:name="Colorful Shading Accent 5" w:uiPriority="71"/>
-    <w:lsdException w:name="Colorful List Accent 5" w:uiPriority="72"/>
-    <w:lsdException w:name="Colorful Grid Accent 5" w:uiPriority="73"/>
-    <w:lsdException w:name="Light Shading Accent 6" w:uiPriority="60"/>
-    <w:lsdException w:name="Light List Accent 6" w:uiPriority="61"/>
-    <w:lsdException w:name="Light Grid Accent 6" w:uiPriority="62"/>
-    <w:lsdException w:name="Medium Shading 1 Accent 6" w:uiPriority="63"/>
-    <w:lsdException w:name="Medium Shading 2 Accent 6" w:uiPriority="64"/>
-    <w:lsdException w:name="Medium List 1 Accent 6" w:uiPriority="65"/>
-    <w:lsdException w:name="Medium List 2 Accent 6" w:uiPriority="66"/>
-    <w:lsdException w:name="Medium Grid 1 Accent 6" w:uiPriority="67"/>
-    <w:lsdException w:name="Medium Grid 2 Accent 6" w:uiPriority="68"/>
-    <w:lsdException w:name="Medium Grid 3 Accent 6" w:uiPriority="69"/>
-    <w:lsdException w:name="Dark List Accent 6" w:uiPriority="70"/>
-    <w:lsdException w:name="Colorful Shading Accent 6" w:uiPriority="71"/>
-    <w:lsdException w:name="Colorful List Accent 6" w:uiPriority="72"/>
-    <w:lsdException w:name="Colorful Grid Accent 6" w:uiPriority="73"/>
-    <w:lsdException w:name="Subtle Emphasis" w:uiPriority="19" w:qFormat="1"/>
-    <w:lsdException w:name="Intense Emphasis" w:uiPriority="21" w:qFormat="1"/>
-    <w:lsdException w:name="Subtle Reference" w:uiPriority="31" w:qFormat="1"/>
-    <w:lsdException w:name="Intense Reference" w:uiPriority="32" w:qFormat="1"/>
-    <w:lsdException w:name="Book Title" w:uiPriority="33" w:qFormat="1"/>
-    <w:lsdException w:name="Bibliography" w:semiHidden="1" w:uiPriority="37" w:unhideWhenUsed="1"/>
-    <w:lsdException w:name="TOC Heading" w:semiHidden="1" w:uiPriority="39" w:unhideWhenUsed="1" w:qFormat="1"/>
-    <w:lsdException w:name="Plain Table 1" w:uiPriority="41"/>
-    <w:lsdException w:name="Plain Table 2" w:uiPriority="42"/>
-    <w:lsdException w:name="Plain Table 3" w:uiPriority="43"/>
-    <w:lsdException w:name="Plain Table 4" w:uiPriority="44"/>
-    <w:lsdException w:name="Plain Table 5" w:uiPriority="45"/>
-    <w:lsdException w:name="Grid Table Light" w:uiPriority="40"/>
-    <w:lsdException w:name="Grid Table 1 Light" w:uiPriority="46"/>
-    <w:lsdException w:name="Grid Table 2" w:uiPriority="47"/>
-    <w:lsdException w:name="Grid Table 3" w:uiPriority="48"/>
-    <w:lsdException w:name="Grid Table 4" w:uiPriority="49"/>
-    <w:lsdException w:name="Grid Table 5 Dark" w:uiPriority="50"/>
-    <w:lsdException w:name="Grid Table 6 Colorful" w:uiPriority="51"/>
-    <w:lsdException w:name="Grid Table 7 Colorful" w:uiPriority="52"/>
-    <w:lsdException w:name="Grid Table 1 Light Accent 1" w:uiPriority="46"/>
-    <w:lsdException w:name="Grid Table 2 Accent 1" w:uiPriority="47"/>
-    <w:lsdException w:name="Grid Table 3 Accent 1" w:uiPriority="48"/>
-    <w:lsdException w:name="Grid Table 4 Accent 1" w:uiPriority="49"/>
-    <w:lsdException w:name="Grid Table 5 Dark Accent 1" w:uiPriority="50"/>
-    <w:lsdException w:name="Grid Table 6 Colorful Accent 1" w:uiPriority="51"/>
-    <w:lsdException w:name="Grid Table 7 Colorful Accent 1" w:uiPriority="52"/>
-    <w:lsdException w:name="Grid Table 1 Light Accent 2" w:uiPriority="46"/>
-    <w:lsdException w:name="Grid Table 2 Accent 2" w:uiPriority="47"/>
-    <w:lsdException w:name="Grid Table 3 Accent 2" w:uiPriority="48"/>
-    <w:lsdException w:name="Grid Table 4 Accent 2" w:uiPriority="49"/>
-    <w:lsdException w:name="Grid Table 5 Dark Accent 2" w:uiPriority="50"/>
-    <w:lsdException w:name="Grid Table 6 Colorful Accent 2" w:uiPriority="51"/>
-    <w:lsdException w:name="Grid Table 7 Colorful Accent 2" w:uiPriority="52"/>
-    <w:lsdException w:name="Grid Table 1 Light Accent 3" w:uiPriority="46"/>
-    <w:lsdException w:name="Grid Table 2 Accent 3" w:uiPriority="47"/>
-    <w:lsdException w:name="Grid Table 3 Accent 3" w:uiPriority="48"/>
-    <w:lsdException w:name="Grid Table 4 Accent 3" w:uiPriority="49"/>
-    <w:lsdException w:name="Grid Table 5 Dark Accent 3" w:uiPriority="50"/>
-    <w:lsdException w:name="Grid Table 6 Colorful Accent 3" w:uiPriority="51"/>
-    <w:lsdException w:name="Grid Table 7 Colorful Accent 3" w:uiPriority="52"/>
-    <w:lsdException w:name="Grid Table 1 Light Accent 4" w:uiPriority="46"/>
-    <w:lsdException w:name="Grid Table 2 Accent 4" w:uiPriority="47"/>
-    <w:lsdException w:name="Grid Table 3 Accent 4" w:uiPriority="48"/>
-    <w:lsdException w:name="Grid Table 4 Accent 4" w:uiPriority="49"/>
-    <w:lsdException w:name="Grid Table 5 Dark Accent 4" w:uiPriority="50"/>
-    <w:lsdException w:name="Grid Table 6 Colorful Accent 4" w:uiPriority="51"/>
-    <w:lsdException w:name="Grid Table 7 Colorful Accent 4" w:uiPriority="52"/>
-    <w:lsdException w:name="Grid Table 1 Light Accent 5" w:uiPriority="46"/>
-    <w:lsdException w:name="Grid Table 2 Accent 5" w:uiPriority="47"/>
-    <w:lsdException w:name="Grid Table 3 Accent 5" w:uiPriority="48"/>
-    <w:lsdException w:name="Grid Table 4 Accent 5" w:uiPriority="49"/>
-    <w:lsdException w:name="Grid Table 5 Dark Accent 5" w:uiPriority="50"/>
-    <w:lsdException w:name="Grid Table 6 Colorful Accent 5" w:uiPriority="51"/>
-    <w:lsdException w:name="Grid Table 7 Colorful Accent 5" w:uiPriority="52"/>
-    <w:lsdException w:name="Grid Table 1 Light Accent 6" w:uiPriority="46"/>
-    <w:lsdException w:name="Grid Table 2 Accent 6" w:uiPriority="47"/>
-    <w:lsdException w:name="Grid Table 3 Accent 6" w:uiPriority="48"/>
-    <w:lsdException w:name="Grid Table 4 Accent 6" w:uiPriority="49"/>
-    <w:lsdException w:name="Grid Table 5 Dark Accent 6" w:uiPriority="50"/>
-    <w:lsdException w:name="Grid Table 6 Colorful Accent 6" w:uiPriority="51"/>
-    <w:lsdException w:name="Grid Table 7 Colorful Accent 6" w:uiPriority="52"/>
-    <w:lsdException w:name="List Table 1 Light" w:uiPriority="46"/>
-    <w:lsdException w:name="List Table 2" w:uiPriority="47"/>
-    <w:lsdException w:name="List Table 3" w:uiPriority="48"/>
-    <w:lsdException w:name="List Table 4" w:uiPriority="49"/>
-    <w:lsdException w:name="List Table 5 Dark" w:uiPriority="50"/>
-    <w:lsdException w:name="List Table 6 Colorful" w:uiPriority="51"/>
-    <w:lsdException w:name="List Table 7 Colorful" w:uiPriority="52"/>
-    <w:lsdException w:name="List Table 1 Light Accent 1" w:uiPriority="46"/>
-    <w:lsdException w:name="List Table 2 Accent 1" w:uiPriority="47"/>
-    <w:lsdException w:name="List Table 3 Accent 1" w:uiPriority="48"/>
-    <w:lsdException w:name="List Table 4 Accent 1" w:uiPriority="49"/>
-    <w:lsdException w:name="List Table 5 Dark Accent 1" w:uiPriority="50"/>
-    <w:lsdException w:name="List Table 6 Colorful Accent 1" w:uiPriority="51"/>
-    <w:lsdException w:name="List Table 7 Colorful Accent 1" w:uiPriority="52"/>
-    <w:lsdException w:name="List Table 1 Light Accent 2" w:uiPriority="46"/>
-    <w:lsdException w:name="List Table 2 Accent 2" w:uiPriority="47"/>
-    <w:lsdException w:name="List Table 3 Accent 2" w:uiPriority="48"/>
-    <w:lsdException w:name="List Table 4 Accent 2" w:uiPriority="49"/>
-    <w:lsdException w:name="List Table 5 Dark Accent 2" w:uiPriority="50"/>
-    <w:lsdException w:name="List Table 6 Colorful Accent 2" w:uiPriority="51"/>
-    <w:lsdException w:name="List Table 7 Colorful Accent 2" w:uiPriority="52"/>
-    <w:lsdException w:name="List Table 1 Light Accent 3" w:uiPriority="46"/>
-    <w:lsdException w:name="List Table 2 Accent 3" w:uiPriority="47"/>
-    <w:lsdException w:name="List Table 3 Accent 3" w:uiPriority="48"/>
-    <w:lsdException w:name="List Table 4 Accent 3" w:uiPriority="49"/>
-    <w:lsdException w:name="List Table 5 Dark Accent 3" w:uiPriority="50"/>
-    <w:lsdException w:name="List Table 6 Colorful Accent 3" w:uiPriority="51"/>
-    <w:lsdException w:name="List Table 7 Colorful Accent 3" w:uiPriority="52"/>
-    <w:lsdException w:name="List Table 1 Light Accent 4" w:uiPriority="46"/>
-    <w:lsdException w:name="List Table 2 Accent 4" w:uiPriority="47"/>
-    <w:lsdException w:name="List Table 3 Accent 4" w:uiPriority="48"/>
-    <w:lsdException w:name="List Table 4 Accent 4" w:uiPriority="49"/>
-    <w:lsdException w:name="List Table 5 Dark Accent 4" w:uiPriority="50"/>
-    <w:lsdException w:name="List Table 6 Colorful Accent 4" w:uiPriority="51"/>
-    <w:lsdException w:name="List Table 7 Colorful Accent 4" w:uiPriority="52"/>
-    <w:lsdException w:name="List Table 1 Light Accent 5" w:uiPriority="46"/>
-    <w:lsdException w:name="List Table 2 Accent 5" w:uiPriority="47"/>
-    <w:lsdException w:name="List Table 3 Accent 5" w:uiPriority="48"/>
-    <w:lsdException w:name="List Table 4 Accent 5" w:uiPriority="49"/>
-    <w:lsdException w:name="List Table 5 Dark Accent 5" w:uiPriority="50"/>
-    <w:lsdException w:name="List Table 6 Colorful Accent 5" w:uiPriority="51"/>
-    <w:lsdException w:name="List Table 7 Colorful Accent 5" w:uiPriority="52"/>
-    <w:lsdException w:name="List Table 1 Light Accent 6" w:uiPriority="46"/>
-    <w:lsdException w:name="List Table 2 Accent 6" w:uiPriority="47"/>
-    <w:lsdException w:name="List Table 3 Accent 6" w:uiPriority="48"/>
-    <w:lsdException w:name="List Table 4 Accent 6" w:uiPriority="49"/>
-    <w:lsdException w:name="List Table 5 Dark Accent 6" w:uiPriority="50"/>
-    <w:lsdException w:name="List Table 6 Colorful Accent 6" w:uiPriority="51"/>
-    <w:lsdException w:name="List Table 7 Colorful Accent 6" w:uiPriority="52"/>
-    <w:lsdException w:name="Mention" w:semiHidden="1" w:unhideWhenUsed="1"/>
-    <w:lsdException w:name="Smart Hyperlink" w:semiHidden="1" w:unhideWhenUsed="1"/>
-    <w:lsdException w:name="Hashtag" w:semiHidden="1" w:unhideWhenUsed="1"/>
-    <w:lsdException w:name="Unresolved Mention" w:semiHidden="1" w:unhideWhenUsed="1"/>
-    <w:lsdException w:name="Smart Link" w:semiHidden="1" w:unhideWhenUsed="1"/>
+  <w:latentStyles w:defLockedState="0" w:defUIPriority="99" w:defSemiHidden="1" w:defUnhideWhenUsed="1" w:defQFormat="0" w:count="267">
+    <w:lsdException w:name="Normal" w:semiHidden="0" w:uiPriority="0" w:unhideWhenUsed="0" w:qFormat="1"/>
+    <w:lsdException w:name="heading 1" w:semiHidden="0" w:uiPriority="9" w:unhideWhenUsed="0" w:qFormat="1"/>
+    <w:lsdException w:name="heading 2" w:uiPriority="9" w:qFormat="1"/>
+    <w:lsdException w:name="heading 3" w:uiPriority="9" w:qFormat="1"/>
+    <w:lsdException w:name="heading 4" w:uiPriority="9" w:qFormat="1"/>
+    <w:lsdException w:name="heading 5" w:uiPriority="9" w:qFormat="1"/>
+    <w:lsdException w:name="heading 6" w:uiPriority="9" w:qFormat="1"/>
+    <w:lsdException w:name="heading 7" w:uiPriority="9" w:qFormat="1"/>
+    <w:lsdException w:name="heading 8" w:uiPriority="9" w:qFormat="1"/>
+    <w:lsdException w:name="heading 9" w:uiPriority="9" w:qFormat="1"/>
+    <w:lsdException w:name="toc 1" w:uiPriority="39"/>
+    <w:lsdException w:name="toc 2" w:uiPriority="39"/>
+    <w:lsdException w:name="toc 3" w:uiPriority="39"/>
+    <w:lsdException w:name="toc 4" w:uiPriority="39"/>
+    <w:lsdException w:name="toc 5" w:uiPriority="39"/>
+    <w:lsdException w:name="toc 6" w:uiPriority="39"/>
+    <w:lsdException w:name="toc 7" w:uiPriority="39"/>
+    <w:lsdException w:name="toc 8" w:uiPriority="39"/>
+    <w:lsdException w:name="toc 9" w:uiPriority="39"/>
+    <w:lsdException w:name="caption" w:uiPriority="35" w:qFormat="1"/>
+    <w:lsdException w:name="Title" w:semiHidden="0" w:uiPriority="10" w:unhideWhenUsed="0" w:qFormat="1"/>
+    <w:lsdException w:name="Default Paragraph Font" w:uiPriority="1"/>
+    <w:lsdException w:name="Subtitle" w:semiHidden="0" w:uiPriority="11" w:unhideWhenUsed="0" w:qFormat="1"/>
+    <w:lsdException w:name="Strong" w:semiHidden="0" w:uiPriority="22" w:unhideWhenUsed="0" w:qFormat="1"/>
+    <w:lsdException w:name="Emphasis" w:semiHidden="0" w:uiPriority="20" w:unhideWhenUsed="0" w:qFormat="1"/>
+    <w:lsdException w:name="Table Grid" w:semiHidden="0" w:uiPriority="59" w:unhideWhenUsed="0"/>
+    <w:lsdException w:name="Placeholder Text" w:unhideWhenUsed="0"/>
+    <w:lsdException w:name="No Spacing" w:semiHidden="0" w:uiPriority="1" w:unhideWhenUsed="0" w:qFormat="1"/>
+    <w:lsdException w:name="Light Shading" w:semiHidden="0" w:uiPriority="60" w:unhideWhenUsed="0"/>
+    <w:lsdException w:name="Light List" w:semiHidden="0" w:uiPriority="61" w:unhideWhenUsed="0"/>
+    <w:lsdException w:name="Light Grid" w:semiHidden="0" w:uiPriority="62" w:unhideWhenUsed="0"/>
+    <w:lsdException w:name="Medium Shading 1" w:semiHidden="0" w:uiPriority="63" w:unhideWhenUsed="0"/>
+    <w:lsdException w:name="Medium Shading 2" w:semiHidden="0" w:uiPriority="64" w:unhideWhenUsed="0"/>
+    <w:lsdException w:name="Medium List 1" w:semiHidden="0" w:uiPriority="65" w:unhideWhenUsed="0"/>
+    <w:lsdException w:name="Medium List 2" w:semiHidden="0" w:uiPriority="66" w:unhideWhenUsed="0"/>
+    <w:lsdException w:name="Medium Grid 1" w:semiHidden="0" w:uiPriority="67" w:unhideWhenUsed="0"/>
+    <w:lsdException w:name="Medium Grid 2" w:semiHidden="0" w:uiPriority="68" w:unhideWhenUsed="0"/>
+    <w:lsdException w:name="Medium Grid 3" w:semiHidden="0" w:uiPriority="69" w:unhideWhenUsed="0"/>
+    <w:lsdException w:name="Dark List" w:semiHidden="0" w:uiPriority="70" w:unhideWhenUsed="0"/>
+    <w:lsdException w:name="Colorful Shading" w:semiHidden="0" w:uiPriority="71" w:unhideWhenUsed="0"/>
+    <w:lsdException w:name="Colorful List" w:semiHidden="0" w:uiPriority="72" w:unhideWhenUsed="0"/>
+    <w:lsdException w:name="Colorful Grid" w:semiHidden="0" w:uiPriority="73" w:unhideWhenUsed="0"/>
+    <w:lsdException w:name="Light Shading Accent 1" w:semiHidden="0" w:uiPriority="60" w:unhideWhenUsed="0"/>
+    <w:lsdException w:name="Light List Accent 1" w:semiHidden="0" w:uiPriority="61" w:unhideWhenUsed="0"/>
+    <w:lsdException w:name="Light Grid Accent 1" w:semiHidden="0" w:uiPriority="62" w:unhideWhenUsed="0"/>
+    <w:lsdException w:name="Medium Shading 1 Accent 1" w:semiHidden="0" w:uiPriority="63" w:unhideWhenUsed="0"/>
+    <w:lsdException w:name="Medium Shading 2 Accent 1" w:semiHidden="0" w:uiPriority="64" w:unhideWhenUsed="0"/>
+    <w:lsdException w:name="Medium List 1 Accent 1" w:semiHidden="0" w:uiPriority="65" w:unhideWhenUsed="0"/>
+    <w:lsdException w:name="Revision" w:unhideWhenUsed="0"/>
+    <w:lsdException w:name="List Paragraph" w:semiHidden="0" w:uiPriority="34" w:unhideWhenUsed="0" w:qFormat="1"/>
+    <w:lsdException w:name="Quote" w:semiHidden="0" w:uiPriority="29" w:unhideWhenUsed="0" w:qFormat="1"/>
+    <w:lsdException w:name="Intense Quote" w:semiHidden="0" w:uiPriority="30" w:unhideWhenUsed="0" w:qFormat="1"/>
+    <w:lsdException w:name="Medium List 2 Accent 1" w:semiHidden="0" w:uiPriority="66" w:unhideWhenUsed="0"/>
+    <w:lsdException w:name="Medium Grid 1 Accent 1" w:semiHidden="0" w:uiPriority="67" w:unhideWhenUsed="0"/>
+    <w:lsdException w:name="Medium Grid 2 Accent 1" w:semiHidden="0" w:uiPriority="68" w:unhideWhenUsed="0"/>
+    <w:lsdException w:name="Medium Grid 3 Accent 1" w:semiHidden="0" w:uiPriority="69" w:unhideWhenUsed="0"/>
+    <w:lsdException w:name="Dark List Accent 1" w:semiHidden="0" w:uiPriority="70" w:unhideWhenUsed="0"/>
+    <w:lsdException w:name="Colorful Shading Accent 1" w:semiHidden="0" w:uiPriority="71" w:unhideWhenUsed="0"/>
+    <w:lsdException w:name="Colorful List Accent 1" w:semiHidden="0" w:uiPriority="72" w:unhideWhenUsed="0"/>
+    <w:lsdException w:name="Colorful Grid Accent 1" w:semiHidden="0" w:uiPriority="73" w:unhideWhenUsed="0"/>
+    <w:lsdException w:name="Light Shading Accent 2" w:semiHidden="0" w:uiPriority="60" w:unhideWhenUsed="0"/>
+    <w:lsdException w:name="Light List Accent 2" w:semiHidden="0" w:uiPriority="61" w:unhideWhenUsed="0"/>
+    <w:lsdException w:name="Light Grid Accent 2" w:semiHidden="0" w:uiPriority="62" w:unhideWhenUsed="0"/>
+    <w:lsdException w:name="Medium Shading 1 Accent 2" w:semiHidden="0" w:uiPriority="63" w:unhideWhenUsed="0"/>
+    <w:lsdException w:name="Medium Shading 2 Accent 2" w:semiHidden="0" w:uiPriority="64" w:unhideWhenUsed="0"/>
+    <w:lsdException w:name="Medium List 1 Accent 2" w:semiHidden="0" w:uiPriority="65" w:unhideWhenUsed="0"/>
+    <w:lsdException w:name="Medium List 2 Accent 2" w:semiHidden="0" w:uiPriority="66" w:unhideWhenUsed="0"/>
+    <w:lsdException w:name="Medium Grid 1 Accent 2" w:semiHidden="0" w:uiPriority="67" w:unhideWhenUsed="0"/>
+    <w:lsdException w:name="Medium Grid 2 Accent 2" w:semiHidden="0" w:uiPriority="68" w:unhideWhenUsed="0"/>
+    <w:lsdException w:name="Medium Grid 3 Accent 2" w:semiHidden="0" w:uiPriority="69" w:unhideWhenUsed="0"/>
+    <w:lsdException w:name="Dark List Accent 2" w:semiHidden="0" w:uiPriority="70" w:unhideWhenUsed="0"/>
+    <w:lsdException w:name="Colorful Shading Accent 2" w:semiHidden="0" w:uiPriority="71" w:unhideWhenUsed="0"/>
+    <w:lsdException w:name="Colorful List Accent 2" w:semiHidden="0" w:uiPriority="72" w:unhideWhenUsed="0"/>
+    <w:lsdException w:name="Colorful Grid Accent 2" w:semiHidden="0" w:uiPriority="73" w:unhideWhenUsed="0"/>
+    <w:lsdException w:name="Light Shading Accent 3" w:semiHidden="0" w:uiPriority="60" w:unhideWhenUsed="0"/>
+    <w:lsdException w:name="Light List Accent 3" w:semiHidden="0" w:uiPriority="61" w:unhideWhenUsed="0"/>
+    <w:lsdException w:name="Light Grid Accent 3" w:semiHidden="0" w:uiPriority="62" w:unhideWhenUsed="0"/>
+    <w:lsdException w:name="Medium Shading 1 Accent 3" w:semiHidden="0" w:uiPriority="63" w:unhideWhenUsed="0"/>
+    <w:lsdException w:name="Medium Shading 2 Accent 3" w:semiHidden="0" w:uiPriority="64" w:unhideWhenUsed="0"/>
+    <w:lsdException w:name="Medium List 1 Accent 3" w:semiHidden="0" w:uiPriority="65" w:unhideWhenUsed="0"/>
+    <w:lsdException w:name="Medium List 2 Accent 3" w:semiHidden="0" w:uiPriority="66" w:unhideWhenUsed="0"/>
+    <w:lsdException w:name="Medium Grid 1 Accent 3" w:semiHidden="0" w:uiPriority="67" w:unhideWhenUsed="0"/>
+    <w:lsdException w:name="Medium Grid 2 Accent 3" w:semiHidden="0" w:uiPriority="68" w:unhideWhenUsed="0"/>
+    <w:lsdException w:name="Medium Grid 3 Accent 3" w:semiHidden="0" w:uiPriority="69" w:unhideWhenUsed="0"/>
+    <w:lsdException w:name="Dark List Accent 3" w:semiHidden="0" w:uiPriority="70" w:unhideWhenUsed="0"/>
+    <w:lsdException w:name="Colorful Shading Accent 3" w:semiHidden="0" w:uiPriority="71" w:unhideWhenUsed="0"/>
+    <w:lsdException w:name="Colorful List Accent 3" w:semiHidden="0" w:uiPriority="72" w:unhideWhenUsed="0"/>
+    <w:lsdException w:name="Colorful Grid Accent 3" w:semiHidden="0" w:uiPriority="73" w:unhideWhenUsed="0"/>
+    <w:lsdException w:name="Light Shading Accent 4" w:semiHidden="0" w:uiPriority="60" w:unhideWhenUsed="0"/>
+    <w:lsdException w:name="Light List Accent 4" w:semiHidden="0" w:uiPriority="61" w:unhideWhenUsed="0"/>
+    <w:lsdException w:name="Light Grid Accent 4" w:semiHidden="0" w:uiPriority="62" w:unhideWhenUsed="0"/>
+    <w:lsdException w:name="Medium Shading 1 Accent 4" w:semiHidden="0" w:uiPriority="63" w:unhideWhenUsed="0"/>
+    <w:lsdException w:name="Medium Shading 2 Accent 4" w:semiHidden="0" w:uiPriority="64" w:unhideWhenUsed="0"/>
+    <w:lsdException w:name="Medium List 1 Accent 4" w:semiHidden="0" w:uiPriority="65" w:unhideWhenUsed="0"/>
+    <w:lsdException w:name="Medium List 2 Accent 4" w:semiHidden="0" w:uiPriority="66" w:unhideWhenUsed="0"/>
+    <w:lsdException w:name="Medium Grid 1 Accent 4" w:semiHidden="0" w:uiPriority="67" w:unhideWhenUsed="0"/>
+    <w:lsdException w:name="Medium Grid 2 Accent 4" w:semiHidden="0" w:uiPriority="68" w:unhideWhenUsed="0"/>
+    <w:lsdException w:name="Medium Grid 3 Accent 4" w:semiHidden="0" w:uiPriority="69" w:unhideWhenUsed="0"/>
+    <w:lsdException w:name="Dark List Accent 4" w:semiHidden="0" w:uiPriority="70" w:unhideWhenUsed="0"/>
+    <w:lsdException w:name="Colorful Shading Accent 4" w:semiHidden="0" w:uiPriority="71" w:unhideWhenUsed="0"/>
+    <w:lsdException w:name="Colorful List Accent 4" w:semiHidden="0" w:uiPriority="72" w:unhideWhenUsed="0"/>
+    <w:lsdException w:name="Colorful Grid Accent 4" w:semiHidden="0" w:uiPriority="73" w:unhideWhenUsed="0"/>
+    <w:lsdException w:name="Light Shading Accent 5" w:semiHidden="0" w:uiPriority="60" w:unhideWhenUsed="0"/>
+    <w:lsdException w:name="Light List Accent 5" w:semiHidden="0" w:uiPriority="61" w:unhideWhenUsed="0"/>
+    <w:lsdException w:name="Light Grid Accent 5" w:semiHidden="0" w:uiPriority="62" w:unhideWhenUsed="0"/>
+    <w:lsdException w:name="Medium Shading 1 Accent 5" w:semiHidden="0" w:uiPriority="63" w:unhideWhenUsed="0"/>
+    <w:lsdException w:name="Medium Shading 2 Accent 5" w:semiHidden="0" w:uiPriority="64" w:unhideWhenUsed="0"/>
+    <w:lsdException w:name="Medium List 1 Accent 5" w:semiHidden="0" w:uiPriority="65" w:unhideWhenUsed="0"/>
+    <w:lsdException w:name="Medium List 2 Accent 5" w:semiHidden="0" w:uiPriority="66" w:unhideWhenUsed="0"/>
+    <w:lsdException w:name="Medium Grid 1 Accent 5" w:semiHidden="0" w:uiPriority="67" w:unhideWhenUsed="0"/>
+    <w:lsdException w:name="Medium Grid 2 Accent 5" w:semiHidden="0" w:uiPriority="68" w:unhideWhenUsed="0"/>
+    <w:lsdException w:name="Medium Grid 3 Accent 5" w:semiHidden="0" w:uiPriority="69" w:unhideWhenUsed="0"/>
+    <w:lsdException w:name="Dark List Accent 5" w:semiHidden="0" w:uiPriority="70" w:unhideWhenUsed="0"/>
+    <w:lsdException w:name="Colorful Shading Accent 5" w:semiHidden="0" w:uiPriority="71" w:unhideWhenUsed="0"/>
+    <w:lsdException w:name="Colorful List Accent 5" w:semiHidden="0" w:uiPriority="72" w:unhideWhenUsed="0"/>
+    <w:lsdException w:name="Colorful Grid Accent 5" w:semiHidden="0" w:uiPriority="73" w:unhideWhenUsed="0"/>
+    <w:lsdException w:name="Light Shading Accent 6" w:semiHidden="0" w:uiPriority="60" w:unhideWhenUsed="0"/>
+    <w:lsdException w:name="Light List Accent 6" w:semiHidden="0" w:uiPriority="61" w:unhideWhenUsed="0"/>
+    <w:lsdException w:name="Light Grid Accent 6" w:semiHidden="0" w:uiPriority="62" w:unhideWhenUsed="0"/>
+    <w:lsdException w:name="Medium Shading 1 Accent 6" w:semiHidden="0" w:uiPriority="63" w:unhideWhenUsed="0"/>
+    <w:lsdException w:name="Medium Shading 2 Accent 6" w:semiHidden="0" w:uiPriority="64" w:unhideWhenUsed="0"/>
+    <w:lsdException w:name="Medium List 1 Accent 6" w:semiHidden="0" w:uiPriority="65" w:unhideWhenUsed="0"/>
+    <w:lsdException w:name="Medium List 2 Accent 6" w:semiHidden="0" w:uiPriority="66" w:unhideWhenUsed="0"/>
+    <w:lsdException w:name="Medium Grid 1 Accent 6" w:semiHidden="0" w:uiPriority="67" w:unhideWhenUsed="0"/>
+    <w:lsdException w:name="Medium Grid 2 Accent 6" w:semiHidden="0" w:uiPriority="68" w:unhideWhenUsed="0"/>
+    <w:lsdException w:name="Medium Grid 3 Accent 6" w:semiHidden="0" w:uiPriority="69" w:unhideWhenUsed="0"/>
+    <w:lsdException w:name="Dark List Accent 6" w:semiHidden="0" w:uiPriority="70" w:unhideWhenUsed="0"/>
+    <w:lsdException w:name="Colorful Shading Accent 6" w:semiHidden="0" w:uiPriority="71" w:unhideWhenUsed="0"/>
+    <w:lsdException w:name="Colorful List Accent 6" w:semiHidden="0" w:uiPriority="72" w:unhideWhenUsed="0"/>
+    <w:lsdException w:name="Colorful Grid Accent 6" w:semiHidden="0" w:uiPriority="73" w:unhideWhenUsed="0"/>
+    <w:lsdException w:name="Subtle Emphasis" w:semiHidden="0" w:uiPriority="19" w:unhideWhenUsed="0" w:qFormat="1"/>
+    <w:lsdException w:name="Intense Emphasis" w:semiHidden="0" w:uiPriority="21" w:unhideWhenUsed="0" w:qFormat="1"/>
+    <w:lsdException w:name="Subtle Reference" w:semiHidden="0" w:uiPriority="31" w:unhideWhenUsed="0" w:qFormat="1"/>
+    <w:lsdException w:name="Intense Reference" w:semiHidden="0" w:uiPriority="32" w:unhideWhenUsed="0" w:qFormat="1"/>
+    <w:lsdException w:name="Book Title" w:semiHidden="0" w:uiPriority="33" w:unhideWhenUsed="0" w:qFormat="1"/>
+    <w:lsdException w:name="Bibliography" w:uiPriority="37"/>
+    <w:lsdException w:name="TOC Heading" w:uiPriority="39" w:qFormat="1"/>
   </w:latentStyles>
   <w:style w:type="paragraph" w:default="1" w:styleId="a">
     <w:name w:val="Normal"/>
@@ -7771,7 +7810,7 @@
     </w:pPr>
   </w:style>
   <w:style w:type="character" w:customStyle="1" w:styleId="a5">
-    <w:name w:val="Верхній колонтитул Знак"/>
+    <w:name w:val="Верхний колонтитул Знак"/>
     <w:basedOn w:val="a0"/>
     <w:link w:val="a4"/>
     <w:uiPriority w:val="99"/>
@@ -7793,7 +7832,7 @@
     </w:pPr>
   </w:style>
   <w:style w:type="character" w:customStyle="1" w:styleId="a7">
-    <w:name w:val="Нижній колонтитул Знак"/>
+    <w:name w:val="Нижний колонтитул Знак"/>
     <w:basedOn w:val="a0"/>
     <w:link w:val="a6"/>
     <w:uiPriority w:val="99"/>
@@ -7836,7 +7875,322 @@
     </w:rPr>
   </w:style>
   <w:style w:type="character" w:customStyle="1" w:styleId="aa">
-    <w:name w:val="Текст у виносці Знак"/>
+    <w:name w:val="Текст выноски Знак"/>
+    <w:basedOn w:val="a0"/>
+    <w:link w:val="a9"/>
+    <w:uiPriority w:val="99"/>
+    <w:semiHidden/>
+    <w:rsid w:val="00BB2993"/>
+    <w:rPr>
+      <w:rFonts w:ascii="Tahoma" w:hAnsi="Tahoma" w:cs="Tahoma"/>
+      <w:sz w:val="16"/>
+      <w:szCs w:val="16"/>
+    </w:rPr>
+  </w:style>
+  <w:style w:type="paragraph" w:customStyle="1" w:styleId="Default">
+    <w:name w:val="Default"/>
+    <w:rsid w:val="009F12C4"/>
+    <w:pPr>
+      <w:autoSpaceDE w:val="0"/>
+      <w:autoSpaceDN w:val="0"/>
+      <w:adjustRightInd w:val="0"/>
+      <w:spacing w:after="0" w:line="240" w:lineRule="auto"/>
+    </w:pPr>
+    <w:rPr>
+      <w:rFonts w:ascii="Times New Roman" w:hAnsi="Times New Roman" w:cs="Times New Roman"/>
+      <w:color w:val="000000"/>
+      <w:sz w:val="24"/>
+      <w:szCs w:val="24"/>
+    </w:rPr>
+  </w:style>
+</w:styles>
+</file>
+
+<file path=word/stylesWithEffects.xml><?xml version="1.0" encoding="utf-8"?>
+<w:styles xmlns:wpc="http://schemas.microsoft.com/office/word/2010/wordprocessingCanvas" xmlns:mc="http://schemas.openxmlformats.org/markup-compatibility/2006" xmlns:o="urn:schemas-microsoft-com:office:office" xmlns:r="http://schemas.openxmlformats.org/officeDocument/2006/relationships" xmlns:m="http://schemas.openxmlformats.org/officeDocument/2006/math" xmlns:v="urn:schemas-microsoft-com:vml" xmlns:wp14="http://schemas.microsoft.com/office/word/2010/wordprocessingDrawing" xmlns:wp="http://schemas.openxmlformats.org/drawingml/2006/wordprocessingDrawing" xmlns:w10="urn:schemas-microsoft-com:office:word" xmlns:w="http://schemas.openxmlformats.org/wordprocessingml/2006/main" xmlns:w14="http://schemas.microsoft.com/office/word/2010/wordml" xmlns:wpg="http://schemas.microsoft.com/office/word/2010/wordprocessingGroup" xmlns:wpi="http://schemas.microsoft.com/office/word/2010/wordprocessingInk" xmlns:wne="http://schemas.microsoft.com/office/word/2006/wordml" xmlns:wps="http://schemas.microsoft.com/office/word/2010/wordprocessingShape" mc:Ignorable="w14 wp14">
+  <w:docDefaults>
+    <w:rPrDefault>
+      <w:rPr>
+        <w:rFonts w:asciiTheme="minorHAnsi" w:eastAsiaTheme="minorHAnsi" w:hAnsiTheme="minorHAnsi" w:cstheme="minorBidi"/>
+        <w:sz w:val="22"/>
+        <w:szCs w:val="22"/>
+        <w:lang w:val="ru-RU" w:eastAsia="en-US" w:bidi="ar-SA"/>
+      </w:rPr>
+    </w:rPrDefault>
+    <w:pPrDefault>
+      <w:pPr>
+        <w:spacing w:after="200" w:line="276" w:lineRule="auto"/>
+      </w:pPr>
+    </w:pPrDefault>
+  </w:docDefaults>
+  <w:latentStyles w:defLockedState="0" w:defUIPriority="99" w:defSemiHidden="1" w:defUnhideWhenUsed="1" w:defQFormat="0" w:count="267">
+    <w:lsdException w:name="Normal" w:semiHidden="0" w:uiPriority="0" w:unhideWhenUsed="0" w:qFormat="1"/>
+    <w:lsdException w:name="heading 1" w:semiHidden="0" w:uiPriority="9" w:unhideWhenUsed="0" w:qFormat="1"/>
+    <w:lsdException w:name="heading 2" w:uiPriority="9" w:qFormat="1"/>
+    <w:lsdException w:name="heading 3" w:uiPriority="9" w:qFormat="1"/>
+    <w:lsdException w:name="heading 4" w:uiPriority="9" w:qFormat="1"/>
+    <w:lsdException w:name="heading 5" w:uiPriority="9" w:qFormat="1"/>
+    <w:lsdException w:name="heading 6" w:uiPriority="9" w:qFormat="1"/>
+    <w:lsdException w:name="heading 7" w:uiPriority="9" w:qFormat="1"/>
+    <w:lsdException w:name="heading 8" w:uiPriority="9" w:qFormat="1"/>
+    <w:lsdException w:name="heading 9" w:uiPriority="9" w:qFormat="1"/>
+    <w:lsdException w:name="toc 1" w:uiPriority="39"/>
+    <w:lsdException w:name="toc 2" w:uiPriority="39"/>
+    <w:lsdException w:name="toc 3" w:uiPriority="39"/>
+    <w:lsdException w:name="toc 4" w:uiPriority="39"/>
+    <w:lsdException w:name="toc 5" w:uiPriority="39"/>
+    <w:lsdException w:name="toc 6" w:uiPriority="39"/>
+    <w:lsdException w:name="toc 7" w:uiPriority="39"/>
+    <w:lsdException w:name="toc 8" w:uiPriority="39"/>
+    <w:lsdException w:name="toc 9" w:uiPriority="39"/>
+    <w:lsdException w:name="caption" w:uiPriority="35" w:qFormat="1"/>
+    <w:lsdException w:name="Title" w:semiHidden="0" w:uiPriority="10" w:unhideWhenUsed="0" w:qFormat="1"/>
+    <w:lsdException w:name="Default Paragraph Font" w:uiPriority="1"/>
+    <w:lsdException w:name="Subtitle" w:semiHidden="0" w:uiPriority="11" w:unhideWhenUsed="0" w:qFormat="1"/>
+    <w:lsdException w:name="Strong" w:semiHidden="0" w:uiPriority="22" w:unhideWhenUsed="0" w:qFormat="1"/>
+    <w:lsdException w:name="Emphasis" w:semiHidden="0" w:uiPriority="20" w:unhideWhenUsed="0" w:qFormat="1"/>
+    <w:lsdException w:name="Table Grid" w:semiHidden="0" w:uiPriority="59" w:unhideWhenUsed="0"/>
+    <w:lsdException w:name="Placeholder Text" w:unhideWhenUsed="0"/>
+    <w:lsdException w:name="No Spacing" w:semiHidden="0" w:uiPriority="1" w:unhideWhenUsed="0" w:qFormat="1"/>
+    <w:lsdException w:name="Light Shading" w:semiHidden="0" w:uiPriority="60" w:unhideWhenUsed="0"/>
+    <w:lsdException w:name="Light List" w:semiHidden="0" w:uiPriority="61" w:unhideWhenUsed="0"/>
+    <w:lsdException w:name="Light Grid" w:semiHidden="0" w:uiPriority="62" w:unhideWhenUsed="0"/>
+    <w:lsdException w:name="Medium Shading 1" w:semiHidden="0" w:uiPriority="63" w:unhideWhenUsed="0"/>
+    <w:lsdException w:name="Medium Shading 2" w:semiHidden="0" w:uiPriority="64" w:unhideWhenUsed="0"/>
+    <w:lsdException w:name="Medium List 1" w:semiHidden="0" w:uiPriority="65" w:unhideWhenUsed="0"/>
+    <w:lsdException w:name="Medium List 2" w:semiHidden="0" w:uiPriority="66" w:unhideWhenUsed="0"/>
+    <w:lsdException w:name="Medium Grid 1" w:semiHidden="0" w:uiPriority="67" w:unhideWhenUsed="0"/>
+    <w:lsdException w:name="Medium Grid 2" w:semiHidden="0" w:uiPriority="68" w:unhideWhenUsed="0"/>
+    <w:lsdException w:name="Medium Grid 3" w:semiHidden="0" w:uiPriority="69" w:unhideWhenUsed="0"/>
+    <w:lsdException w:name="Dark List" w:semiHidden="0" w:uiPriority="70" w:unhideWhenUsed="0"/>
+    <w:lsdException w:name="Colorful Shading" w:semiHidden="0" w:uiPriority="71" w:unhideWhenUsed="0"/>
+    <w:lsdException w:name="Colorful List" w:semiHidden="0" w:uiPriority="72" w:unhideWhenUsed="0"/>
+    <w:lsdException w:name="Colorful Grid" w:semiHidden="0" w:uiPriority="73" w:unhideWhenUsed="0"/>
+    <w:lsdException w:name="Light Shading Accent 1" w:semiHidden="0" w:uiPriority="60" w:unhideWhenUsed="0"/>
+    <w:lsdException w:name="Light List Accent 1" w:semiHidden="0" w:uiPriority="61" w:unhideWhenUsed="0"/>
+    <w:lsdException w:name="Light Grid Accent 1" w:semiHidden="0" w:uiPriority="62" w:unhideWhenUsed="0"/>
+    <w:lsdException w:name="Medium Shading 1 Accent 1" w:semiHidden="0" w:uiPriority="63" w:unhideWhenUsed="0"/>
+    <w:lsdException w:name="Medium Shading 2 Accent 1" w:semiHidden="0" w:uiPriority="64" w:unhideWhenUsed="0"/>
+    <w:lsdException w:name="Medium List 1 Accent 1" w:semiHidden="0" w:uiPriority="65" w:unhideWhenUsed="0"/>
+    <w:lsdException w:name="Revision" w:unhideWhenUsed="0"/>
+    <w:lsdException w:name="List Paragraph" w:semiHidden="0" w:uiPriority="34" w:unhideWhenUsed="0" w:qFormat="1"/>
+    <w:lsdException w:name="Quote" w:semiHidden="0" w:uiPriority="29" w:unhideWhenUsed="0" w:qFormat="1"/>
+    <w:lsdException w:name="Intense Quote" w:semiHidden="0" w:uiPriority="30" w:unhideWhenUsed="0" w:qFormat="1"/>
+    <w:lsdException w:name="Medium List 2 Accent 1" w:semiHidden="0" w:uiPriority="66" w:unhideWhenUsed="0"/>
+    <w:lsdException w:name="Medium Grid 1 Accent 1" w:semiHidden="0" w:uiPriority="67" w:unhideWhenUsed="0"/>
+    <w:lsdException w:name="Medium Grid 2 Accent 1" w:semiHidden="0" w:uiPriority="68" w:unhideWhenUsed="0"/>
+    <w:lsdException w:name="Medium Grid 3 Accent 1" w:semiHidden="0" w:uiPriority="69" w:unhideWhenUsed="0"/>
+    <w:lsdException w:name="Dark List Accent 1" w:semiHidden="0" w:uiPriority="70" w:unhideWhenUsed="0"/>
+    <w:lsdException w:name="Colorful Shading Accent 1" w:semiHidden="0" w:uiPriority="71" w:unhideWhenUsed="0"/>
+    <w:lsdException w:name="Colorful List Accent 1" w:semiHidden="0" w:uiPriority="72" w:unhideWhenUsed="0"/>
+    <w:lsdException w:name="Colorful Grid Accent 1" w:semiHidden="0" w:uiPriority="73" w:unhideWhenUsed="0"/>
+    <w:lsdException w:name="Light Shading Accent 2" w:semiHidden="0" w:uiPriority="60" w:unhideWhenUsed="0"/>
+    <w:lsdException w:name="Light List Accent 2" w:semiHidden="0" w:uiPriority="61" w:unhideWhenUsed="0"/>
+    <w:lsdException w:name="Light Grid Accent 2" w:semiHidden="0" w:uiPriority="62" w:unhideWhenUsed="0"/>
+    <w:lsdException w:name="Medium Shading 1 Accent 2" w:semiHidden="0" w:uiPriority="63" w:unhideWhenUsed="0"/>
+    <w:lsdException w:name="Medium Shading 2 Accent 2" w:semiHidden="0" w:uiPriority="64" w:unhideWhenUsed="0"/>
+    <w:lsdException w:name="Medium List 1 Accent 2" w:semiHidden="0" w:uiPriority="65" w:unhideWhenUsed="0"/>
+    <w:lsdException w:name="Medium List 2 Accent 2" w:semiHidden="0" w:uiPriority="66" w:unhideWhenUsed="0"/>
+    <w:lsdException w:name="Medium Grid 1 Accent 2" w:semiHidden="0" w:uiPriority="67" w:unhideWhenUsed="0"/>
+    <w:lsdException w:name="Medium Grid 2 Accent 2" w:semiHidden="0" w:uiPriority="68" w:unhideWhenUsed="0"/>
+    <w:lsdException w:name="Medium Grid 3 Accent 2" w:semiHidden="0" w:uiPriority="69" w:unhideWhenUsed="0"/>
+    <w:lsdException w:name="Dark List Accent 2" w:semiHidden="0" w:uiPriority="70" w:unhideWhenUsed="0"/>
+    <w:lsdException w:name="Colorful Shading Accent 2" w:semiHidden="0" w:uiPriority="71" w:unhideWhenUsed="0"/>
+    <w:lsdException w:name="Colorful List Accent 2" w:semiHidden="0" w:uiPriority="72" w:unhideWhenUsed="0"/>
+    <w:lsdException w:name="Colorful Grid Accent 2" w:semiHidden="0" w:uiPriority="73" w:unhideWhenUsed="0"/>
+    <w:lsdException w:name="Light Shading Accent 3" w:semiHidden="0" w:uiPriority="60" w:unhideWhenUsed="0"/>
+    <w:lsdException w:name="Light List Accent 3" w:semiHidden="0" w:uiPriority="61" w:unhideWhenUsed="0"/>
+    <w:lsdException w:name="Light Grid Accent 3" w:semiHidden="0" w:uiPriority="62" w:unhideWhenUsed="0"/>
+    <w:lsdException w:name="Medium Shading 1 Accent 3" w:semiHidden="0" w:uiPriority="63" w:unhideWhenUsed="0"/>
+    <w:lsdException w:name="Medium Shading 2 Accent 3" w:semiHidden="0" w:uiPriority="64" w:unhideWhenUsed="0"/>
+    <w:lsdException w:name="Medium List 1 Accent 3" w:semiHidden="0" w:uiPriority="65" w:unhideWhenUsed="0"/>
+    <w:lsdException w:name="Medium List 2 Accent 3" w:semiHidden="0" w:uiPriority="66" w:unhideWhenUsed="0"/>
+    <w:lsdException w:name="Medium Grid 1 Accent 3" w:semiHidden="0" w:uiPriority="67" w:unhideWhenUsed="0"/>
+    <w:lsdException w:name="Medium Grid 2 Accent 3" w:semiHidden="0" w:uiPriority="68" w:unhideWhenUsed="0"/>
+    <w:lsdException w:name="Medium Grid 3 Accent 3" w:semiHidden="0" w:uiPriority="69" w:unhideWhenUsed="0"/>
+    <w:lsdException w:name="Dark List Accent 3" w:semiHidden="0" w:uiPriority="70" w:unhideWhenUsed="0"/>
+    <w:lsdException w:name="Colorful Shading Accent 3" w:semiHidden="0" w:uiPriority="71" w:unhideWhenUsed="0"/>
+    <w:lsdException w:name="Colorful List Accent 3" w:semiHidden="0" w:uiPriority="72" w:unhideWhenUsed="0"/>
+    <w:lsdException w:name="Colorful Grid Accent 3" w:semiHidden="0" w:uiPriority="73" w:unhideWhenUsed="0"/>
+    <w:lsdException w:name="Light Shading Accent 4" w:semiHidden="0" w:uiPriority="60" w:unhideWhenUsed="0"/>
+    <w:lsdException w:name="Light List Accent 4" w:semiHidden="0" w:uiPriority="61" w:unhideWhenUsed="0"/>
+    <w:lsdException w:name="Light Grid Accent 4" w:semiHidden="0" w:uiPriority="62" w:unhideWhenUsed="0"/>
+    <w:lsdException w:name="Medium Shading 1 Accent 4" w:semiHidden="0" w:uiPriority="63" w:unhideWhenUsed="0"/>
+    <w:lsdException w:name="Medium Shading 2 Accent 4" w:semiHidden="0" w:uiPriority="64" w:unhideWhenUsed="0"/>
+    <w:lsdException w:name="Medium List 1 Accent 4" w:semiHidden="0" w:uiPriority="65" w:unhideWhenUsed="0"/>
+    <w:lsdException w:name="Medium List 2 Accent 4" w:semiHidden="0" w:uiPriority="66" w:unhideWhenUsed="0"/>
+    <w:lsdException w:name="Medium Grid 1 Accent 4" w:semiHidden="0" w:uiPriority="67" w:unhideWhenUsed="0"/>
+    <w:lsdException w:name="Medium Grid 2 Accent 4" w:semiHidden="0" w:uiPriority="68" w:unhideWhenUsed="0"/>
+    <w:lsdException w:name="Medium Grid 3 Accent 4" w:semiHidden="0" w:uiPriority="69" w:unhideWhenUsed="0"/>
+    <w:lsdException w:name="Dark List Accent 4" w:semiHidden="0" w:uiPriority="70" w:unhideWhenUsed="0"/>
+    <w:lsdException w:name="Colorful Shading Accent 4" w:semiHidden="0" w:uiPriority="71" w:unhideWhenUsed="0"/>
+    <w:lsdException w:name="Colorful List Accent 4" w:semiHidden="0" w:uiPriority="72" w:unhideWhenUsed="0"/>
+    <w:lsdException w:name="Colorful Grid Accent 4" w:semiHidden="0" w:uiPriority="73" w:unhideWhenUsed="0"/>
+    <w:lsdException w:name="Light Shading Accent 5" w:semiHidden="0" w:uiPriority="60" w:unhideWhenUsed="0"/>
+    <w:lsdException w:name="Light List Accent 5" w:semiHidden="0" w:uiPriority="61" w:unhideWhenUsed="0"/>
+    <w:lsdException w:name="Light Grid Accent 5" w:semiHidden="0" w:uiPriority="62" w:unhideWhenUsed="0"/>
+    <w:lsdException w:name="Medium Shading 1 Accent 5" w:semiHidden="0" w:uiPriority="63" w:unhideWhenUsed="0"/>
+    <w:lsdException w:name="Medium Shading 2 Accent 5" w:semiHidden="0" w:uiPriority="64" w:unhideWhenUsed="0"/>
+    <w:lsdException w:name="Medium List 1 Accent 5" w:semiHidden="0" w:uiPriority="65" w:unhideWhenUsed="0"/>
+    <w:lsdException w:name="Medium List 2 Accent 5" w:semiHidden="0" w:uiPriority="66" w:unhideWhenUsed="0"/>
+    <w:lsdException w:name="Medium Grid 1 Accent 5" w:semiHidden="0" w:uiPriority="67" w:unhideWhenUsed="0"/>
+    <w:lsdException w:name="Medium Grid 2 Accent 5" w:semiHidden="0" w:uiPriority="68" w:unhideWhenUsed="0"/>
+    <w:lsdException w:name="Medium Grid 3 Accent 5" w:semiHidden="0" w:uiPriority="69" w:unhideWhenUsed="0"/>
+    <w:lsdException w:name="Dark List Accent 5" w:semiHidden="0" w:uiPriority="70" w:unhideWhenUsed="0"/>
+    <w:lsdException w:name="Colorful Shading Accent 5" w:semiHidden="0" w:uiPriority="71" w:unhideWhenUsed="0"/>
+    <w:lsdException w:name="Colorful List Accent 5" w:semiHidden="0" w:uiPriority="72" w:unhideWhenUsed="0"/>
+    <w:lsdException w:name="Colorful Grid Accent 5" w:semiHidden="0" w:uiPriority="73" w:unhideWhenUsed="0"/>
+    <w:lsdException w:name="Light Shading Accent 6" w:semiHidden="0" w:uiPriority="60" w:unhideWhenUsed="0"/>
+    <w:lsdException w:name="Light List Accent 6" w:semiHidden="0" w:uiPriority="61" w:unhideWhenUsed="0"/>
+    <w:lsdException w:name="Light Grid Accent 6" w:semiHidden="0" w:uiPriority="62" w:unhideWhenUsed="0"/>
+    <w:lsdException w:name="Medium Shading 1 Accent 6" w:semiHidden="0" w:uiPriority="63" w:unhideWhenUsed="0"/>
+    <w:lsdException w:name="Medium Shading 2 Accent 6" w:semiHidden="0" w:uiPriority="64" w:unhideWhenUsed="0"/>
+    <w:lsdException w:name="Medium List 1 Accent 6" w:semiHidden="0" w:uiPriority="65" w:unhideWhenUsed="0"/>
+    <w:lsdException w:name="Medium List 2 Accent 6" w:semiHidden="0" w:uiPriority="66" w:unhideWhenUsed="0"/>
+    <w:lsdException w:name="Medium Grid 1 Accent 6" w:semiHidden="0" w:uiPriority="67" w:unhideWhenUsed="0"/>
+    <w:lsdException w:name="Medium Grid 2 Accent 6" w:semiHidden="0" w:uiPriority="68" w:unhideWhenUsed="0"/>
+    <w:lsdException w:name="Medium Grid 3 Accent 6" w:semiHidden="0" w:uiPriority="69" w:unhideWhenUsed="0"/>
+    <w:lsdException w:name="Dark List Accent 6" w:semiHidden="0" w:uiPriority="70" w:unhideWhenUsed="0"/>
+    <w:lsdException w:name="Colorful Shading Accent 6" w:semiHidden="0" w:uiPriority="71" w:unhideWhenUsed="0"/>
+    <w:lsdException w:name="Colorful List Accent 6" w:semiHidden="0" w:uiPriority="72" w:unhideWhenUsed="0"/>
+    <w:lsdException w:name="Colorful Grid Accent 6" w:semiHidden="0" w:uiPriority="73" w:unhideWhenUsed="0"/>
+    <w:lsdException w:name="Subtle Emphasis" w:semiHidden="0" w:uiPriority="19" w:unhideWhenUsed="0" w:qFormat="1"/>
+    <w:lsdException w:name="Intense Emphasis" w:semiHidden="0" w:uiPriority="21" w:unhideWhenUsed="0" w:qFormat="1"/>
+    <w:lsdException w:name="Subtle Reference" w:semiHidden="0" w:uiPriority="31" w:unhideWhenUsed="0" w:qFormat="1"/>
+    <w:lsdException w:name="Intense Reference" w:semiHidden="0" w:uiPriority="32" w:unhideWhenUsed="0" w:qFormat="1"/>
+    <w:lsdException w:name="Book Title" w:semiHidden="0" w:uiPriority="33" w:unhideWhenUsed="0" w:qFormat="1"/>
+    <w:lsdException w:name="Bibliography" w:uiPriority="37"/>
+    <w:lsdException w:name="TOC Heading" w:uiPriority="39" w:qFormat="1"/>
+  </w:latentStyles>
+  <w:style w:type="paragraph" w:default="1" w:styleId="a">
+    <w:name w:val="Normal"/>
+    <w:qFormat/>
+    <w:rsid w:val="009F12C4"/>
+    <w:rPr>
+      <w:rFonts w:ascii="Times New Roman" w:hAnsi="Times New Roman"/>
+      <w:sz w:val="28"/>
+    </w:rPr>
+  </w:style>
+  <w:style w:type="character" w:default="1" w:styleId="a0">
+    <w:name w:val="Default Paragraph Font"/>
+    <w:uiPriority w:val="1"/>
+    <w:semiHidden/>
+    <w:unhideWhenUsed/>
+  </w:style>
+  <w:style w:type="table" w:default="1" w:styleId="a1">
+    <w:name w:val="Normal Table"/>
+    <w:uiPriority w:val="99"/>
+    <w:semiHidden/>
+    <w:unhideWhenUsed/>
+    <w:tblPr>
+      <w:tblInd w:w="0" w:type="dxa"/>
+      <w:tblCellMar>
+        <w:top w:w="0" w:type="dxa"/>
+        <w:left w:w="108" w:type="dxa"/>
+        <w:bottom w:w="0" w:type="dxa"/>
+        <w:right w:w="108" w:type="dxa"/>
+      </w:tblCellMar>
+    </w:tblPr>
+  </w:style>
+  <w:style w:type="numbering" w:default="1" w:styleId="a2">
+    <w:name w:val="No List"/>
+    <w:uiPriority w:val="99"/>
+    <w:semiHidden/>
+    <w:unhideWhenUsed/>
+  </w:style>
+  <w:style w:type="paragraph" w:styleId="a3">
+    <w:name w:val="List Paragraph"/>
+    <w:basedOn w:val="a"/>
+    <w:uiPriority w:val="34"/>
+    <w:qFormat/>
+    <w:rsid w:val="001A6D79"/>
+    <w:pPr>
+      <w:ind w:left="720"/>
+      <w:contextualSpacing/>
+    </w:pPr>
+  </w:style>
+  <w:style w:type="paragraph" w:styleId="a4">
+    <w:name w:val="header"/>
+    <w:basedOn w:val="a"/>
+    <w:link w:val="a5"/>
+    <w:uiPriority w:val="99"/>
+    <w:unhideWhenUsed/>
+    <w:rsid w:val="00B356FC"/>
+    <w:pPr>
+      <w:tabs>
+        <w:tab w:val="center" w:pos="4819"/>
+        <w:tab w:val="right" w:pos="9639"/>
+      </w:tabs>
+      <w:spacing w:after="0" w:line="240" w:lineRule="auto"/>
+    </w:pPr>
+  </w:style>
+  <w:style w:type="character" w:customStyle="1" w:styleId="a5">
+    <w:name w:val="Верхний колонтитул Знак"/>
+    <w:basedOn w:val="a0"/>
+    <w:link w:val="a4"/>
+    <w:uiPriority w:val="99"/>
+    <w:rsid w:val="00B356FC"/>
+  </w:style>
+  <w:style w:type="paragraph" w:styleId="a6">
+    <w:name w:val="footer"/>
+    <w:basedOn w:val="a"/>
+    <w:link w:val="a7"/>
+    <w:uiPriority w:val="99"/>
+    <w:unhideWhenUsed/>
+    <w:rsid w:val="00B356FC"/>
+    <w:pPr>
+      <w:tabs>
+        <w:tab w:val="center" w:pos="4819"/>
+        <w:tab w:val="right" w:pos="9639"/>
+      </w:tabs>
+      <w:spacing w:after="0" w:line="240" w:lineRule="auto"/>
+    </w:pPr>
+  </w:style>
+  <w:style w:type="character" w:customStyle="1" w:styleId="a7">
+    <w:name w:val="Нижний колонтитул Знак"/>
+    <w:basedOn w:val="a0"/>
+    <w:link w:val="a6"/>
+    <w:uiPriority w:val="99"/>
+    <w:rsid w:val="00B356FC"/>
+  </w:style>
+  <w:style w:type="table" w:styleId="a8">
+    <w:name w:val="Table Grid"/>
+    <w:basedOn w:val="a1"/>
+    <w:uiPriority w:val="59"/>
+    <w:rsid w:val="00686289"/>
+    <w:pPr>
+      <w:spacing w:after="0" w:line="240" w:lineRule="auto"/>
+    </w:pPr>
+    <w:tblPr>
+      <w:tblBorders>
+        <w:top w:val="single" w:sz="4" w:space="0" w:color="auto"/>
+        <w:left w:val="single" w:sz="4" w:space="0" w:color="auto"/>
+        <w:bottom w:val="single" w:sz="4" w:space="0" w:color="auto"/>
+        <w:right w:val="single" w:sz="4" w:space="0" w:color="auto"/>
+        <w:insideH w:val="single" w:sz="4" w:space="0" w:color="auto"/>
+        <w:insideV w:val="single" w:sz="4" w:space="0" w:color="auto"/>
+      </w:tblBorders>
+    </w:tblPr>
+  </w:style>
+  <w:style w:type="paragraph" w:styleId="a9">
+    <w:name w:val="Balloon Text"/>
+    <w:basedOn w:val="a"/>
+    <w:link w:val="aa"/>
+    <w:uiPriority w:val="99"/>
+    <w:semiHidden/>
+    <w:unhideWhenUsed/>
+    <w:rsid w:val="00BB2993"/>
+    <w:pPr>
+      <w:spacing w:after="0" w:line="240" w:lineRule="auto"/>
+    </w:pPr>
+    <w:rPr>
+      <w:rFonts w:ascii="Tahoma" w:hAnsi="Tahoma" w:cs="Tahoma"/>
+      <w:sz w:val="16"/>
+      <w:szCs w:val="16"/>
+    </w:rPr>
+  </w:style>
+  <w:style w:type="character" w:customStyle="1" w:styleId="aa">
+    <w:name w:val="Текст выноски Знак"/>
     <w:basedOn w:val="a0"/>
     <w:link w:val="a9"/>
     <w:uiPriority w:val="99"/>

</xml_diff>